<commit_message>
Se realizan correcciones al documento pdf del curso.
</commit_message>
<xml_diff>
--- a/Documentos/Criptografía, Certificados y privacidad en internet.docx
+++ b/Documentos/Criptografía, Certificados y privacidad en internet.docx
@@ -1,6 +1,6 @@
 
 <file path=word/document.xml><?xml version="1.0" encoding="utf-8"?>
-<w:document xmlns:wpc="http://schemas.microsoft.com/office/word/2010/wordprocessingCanvas" xmlns:mc="http://schemas.openxmlformats.org/markup-compatibility/2006" xmlns:o="urn:schemas-microsoft-com:office:office" xmlns:r="http://schemas.openxmlformats.org/officeDocument/2006/relationships" xmlns:m="http://schemas.openxmlformats.org/officeDocument/2006/math" xmlns:v="urn:schemas-microsoft-com:vml" xmlns:wp14="http://schemas.microsoft.com/office/word/2010/wordprocessingDrawing" xmlns:wp="http://schemas.openxmlformats.org/drawingml/2006/wordprocessingDrawing" xmlns:w10="urn:schemas-microsoft-com:office:word" xmlns:w="http://schemas.openxmlformats.org/wordprocessingml/2006/main" xmlns:w14="http://schemas.microsoft.com/office/word/2010/wordml" xmlns:wpg="http://schemas.microsoft.com/office/word/2010/wordprocessingGroup" xmlns:wpi="http://schemas.microsoft.com/office/word/2010/wordprocessingInk" xmlns:wne="http://schemas.microsoft.com/office/word/2006/wordml" xmlns:wps="http://schemas.microsoft.com/office/word/2010/wordprocessingShape" mc:Ignorable="w14 wp14">
+<w:document xmlns:ve="http://schemas.openxmlformats.org/markup-compatibility/2006" xmlns:o="urn:schemas-microsoft-com:office:office" xmlns:r="http://schemas.openxmlformats.org/officeDocument/2006/relationships" xmlns:m="http://schemas.openxmlformats.org/officeDocument/2006/math" xmlns:v="urn:schemas-microsoft-com:vml" xmlns:wp="http://schemas.openxmlformats.org/drawingml/2006/wordprocessingDrawing" xmlns:w10="urn:schemas-microsoft-com:office:word" xmlns:w="http://schemas.openxmlformats.org/wordprocessingml/2006/main" xmlns:wne="http://schemas.microsoft.com/office/word/2006/wordml">
   <w:body>
     <w:bookmarkStart w:id="0" w:name="_GoBack" w:displacedByCustomXml="next"/>
     <w:bookmarkEnd w:id="0" w:displacedByCustomXml="next"/>
@@ -35,7 +35,7 @@
           <w:tblPr>
             <w:tblW w:w="5000" w:type="pct"/>
             <w:jc w:val="center"/>
-            <w:tblLook w:val="04A0" w:firstRow="1" w:lastRow="0" w:firstColumn="1" w:lastColumn="0" w:noHBand="0" w:noVBand="1"/>
+            <w:tblLook w:val="04A0"/>
           </w:tblPr>
           <w:tblGrid>
             <w:gridCol w:w="9054"/>
@@ -80,7 +80,6 @@
                     <w:dataBinding w:prefixMappings="xmlns:ns0='http://schemas.openxmlformats.org/package/2006/metadata/core-properties' xmlns:ns1='http://purl.org/dc/elements/1.1/'" w:xpath="/ns0:coreProperties[1]/ns1:title[1]" w:storeItemID="{6C3C8BC8-F283-45AE-878A-BAB7291924A1}"/>
                     <w:text/>
                   </w:sdtPr>
-                  <w:sdtEndPr/>
                   <w:sdtContent>
                     <w:r>
                       <w:rPr>
@@ -132,7 +131,6 @@
                     <w:dataBinding w:prefixMappings="xmlns:ns0='http://schemas.openxmlformats.org/package/2006/metadata/core-properties' xmlns:ns1='http://purl.org/dc/elements/1.1/'" w:xpath="/ns0:coreProperties[1]/ns1:subject[1]" w:storeItemID="{6C3C8BC8-F283-45AE-878A-BAB7291924A1}"/>
                     <w:text/>
                   </w:sdtPr>
-                  <w:sdtEndPr/>
                   <w:sdtContent>
                     <w:r>
                       <w:rPr>
@@ -280,7 +278,6 @@
                     <w:dataBinding w:prefixMappings="xmlns:ns0='http://schemas.openxmlformats.org/package/2006/metadata/core-properties' xmlns:ns1='http://purl.org/dc/elements/1.1/'" w:xpath="/ns0:coreProperties[1]/ns1:creator[1]" w:storeItemID="{6C3C8BC8-F283-45AE-878A-BAB7291924A1}"/>
                     <w:text/>
                   </w:sdtPr>
-                  <w:sdtEndPr/>
                   <w:sdtContent>
                     <w:r>
                       <w:rPr>
@@ -331,10 +328,10 @@
               <w:lang w:val="es-ES"/>
             </w:rPr>
             <w:sectPr>
-              <w:headerReference w:type="default" r:id="rId13"/>
-              <w:footerReference w:type="default" r:id="rId14"/>
-              <w:headerReference w:type="first" r:id="rId15"/>
-              <w:footerReference w:type="first" r:id="rId16"/>
+              <w:headerReference w:type="default" r:id="rId12"/>
+              <w:footerReference w:type="default" r:id="rId13"/>
+              <w:headerReference w:type="first" r:id="rId14"/>
+              <w:footerReference w:type="first" r:id="rId15"/>
               <w:pgSz w:w="12240" w:h="15840"/>
               <w:pgMar w:top="999" w:right="1701" w:bottom="1417" w:left="1701" w:header="708" w:footer="0" w:gutter="0"/>
               <w:cols w:space="708"/>
@@ -348,7 +345,7 @@
             <w:tblStyle w:val="Tablaconcuadrcula"/>
             <w:tblpPr w:leftFromText="141" w:rightFromText="141" w:vertAnchor="text" w:horzAnchor="margin" w:tblpY="11698"/>
             <w:tblW w:w="0" w:type="auto"/>
-            <w:tblLook w:val="04A0" w:firstRow="1" w:lastRow="0" w:firstColumn="1" w:lastColumn="0" w:noHBand="0" w:noVBand="1"/>
+            <w:tblLook w:val="04A0"/>
           </w:tblPr>
           <w:tblGrid>
             <w:gridCol w:w="8912"/>
@@ -432,15 +429,7 @@
             <w:t>a desarrollo de software</w:t>
           </w:r>
           <w:r>
-            <w:t xml:space="preserve"> abarca desde tecnologías “</w:t>
-          </w:r>
-          <w:proofErr w:type="spellStart"/>
-          <w:r>
-            <w:t>legacy</w:t>
-          </w:r>
-          <w:proofErr w:type="spellEnd"/>
-          <w:r>
-            <w:t>”, hasta tecnologías de vanguardia, poniendo siem</w:t>
+            <w:t xml:space="preserve"> abarca desde tecnologías “legacy”, hasta tecnologías de vanguardia, poniendo siem</w:t>
           </w:r>
           <w:r>
             <w:t xml:space="preserve">pre una especial atención en </w:t>
@@ -538,22 +527,7 @@
               <w:rFonts w:eastAsiaTheme="majorEastAsia" w:cstheme="majorBidi"/>
               <w:szCs w:val="24"/>
             </w:rPr>
-            <w:t xml:space="preserve"> para el curso de </w:t>
-          </w:r>
-          <w:r>
-            <w:rPr>
-              <w:rFonts w:eastAsiaTheme="majorEastAsia" w:cstheme="majorBidi"/>
-              <w:noProof/>
-              <w:szCs w:val="24"/>
-            </w:rPr>
-            <w:t>CreSer</w:t>
-          </w:r>
-          <w:r>
-            <w:rPr>
-              <w:rFonts w:eastAsiaTheme="majorEastAsia" w:cstheme="majorBidi"/>
-              <w:szCs w:val="24"/>
-            </w:rPr>
-            <w:t xml:space="preserve"> “</w:t>
+            <w:t xml:space="preserve"> para el curso “</w:t>
           </w:r>
           <w:r>
             <w:rPr>
@@ -2976,21 +2950,7 @@
         <w:rPr>
           <w:lang w:val="es-ES_tradnl"/>
         </w:rPr>
-        <w:t xml:space="preserve"> </w:t>
-      </w:r>
-      <w:proofErr w:type="spellStart"/>
-      <w:r>
-        <w:rPr>
-          <w:lang w:val="es-ES_tradnl"/>
-        </w:rPr>
-        <w:t>medica</w:t>
-      </w:r>
-      <w:proofErr w:type="spellEnd"/>
-      <w:r>
-        <w:rPr>
-          <w:lang w:val="es-ES_tradnl"/>
-        </w:rPr>
-        <w:t>.</w:t>
+        <w:t xml:space="preserve"> medica.</w:t>
       </w:r>
     </w:p>
     <w:p>
@@ -3185,21 +3145,7 @@
         <w:rPr>
           <w:lang w:val="es-ES_tradnl"/>
         </w:rPr>
-        <w:t>" se compone de dos partes "</w:t>
-      </w:r>
-      <w:proofErr w:type="spellStart"/>
-      <w:r>
-        <w:rPr>
-          <w:lang w:val="es-ES_tradnl"/>
-        </w:rPr>
-        <w:t>cripto</w:t>
-      </w:r>
-      <w:proofErr w:type="spellEnd"/>
-      <w:r>
-        <w:rPr>
-          <w:lang w:val="es-ES_tradnl"/>
-        </w:rPr>
-        <w:t xml:space="preserve">", que quiere decir oculto y </w:t>
+        <w:t xml:space="preserve">" se compone de dos partes "cripto", que quiere decir oculto y </w:t>
       </w:r>
       <w:r>
         <w:rPr>
@@ -3407,21 +3353,7 @@
         <w:rPr>
           <w:lang w:val="es-ES_tradnl"/>
         </w:rPr>
-        <w:t xml:space="preserve"> se ha </w:t>
-      </w:r>
-      <w:proofErr w:type="spellStart"/>
-      <w:r>
-        <w:rPr>
-          <w:lang w:val="es-ES_tradnl"/>
-        </w:rPr>
-        <w:t>usando</w:t>
-      </w:r>
-      <w:proofErr w:type="spellEnd"/>
-      <w:r>
-        <w:rPr>
-          <w:lang w:val="es-ES_tradnl"/>
-        </w:rPr>
-        <w:t xml:space="preserve"> ampliamente en los dos escenarios </w:t>
+        <w:t xml:space="preserve"> se ha usando ampliamente en los dos escenarios </w:t>
       </w:r>
       <w:r>
         <w:rPr>
@@ -3530,7 +3462,7 @@
         </w:rPr>
         <w:lastRenderedPageBreak/>
         <w:drawing>
-          <wp:inline distT="0" distB="0" distL="0" distR="0" wp14:anchorId="506381F1" wp14:editId="147CED45">
+          <wp:inline distT="0" distB="0" distL="0" distR="0">
             <wp:extent cx="2372458" cy="3160158"/>
             <wp:effectExtent l="19050" t="0" r="8792" b="0"/>
             <wp:docPr id="1" name="Imagen 1" descr="https://upload.wikimedia.org/wikipedia/commons/thumb/a/ae/Enigma.jpg/220px-Enigma.jpg"/>
@@ -3547,7 +3479,7 @@
                     </pic:cNvPicPr>
                   </pic:nvPicPr>
                   <pic:blipFill>
-                    <a:blip r:embed="rId17" cstate="print"/>
+                    <a:blip r:embed="rId16" cstate="print"/>
                     <a:srcRect/>
                     <a:stretch>
                       <a:fillRect/>
@@ -3789,7 +3721,7 @@
         </w:rPr>
         <w:lastRenderedPageBreak/>
         <w:drawing>
-          <wp:inline distT="0" distB="0" distL="0" distR="0" wp14:anchorId="17A72711" wp14:editId="02927718">
+          <wp:inline distT="0" distB="0" distL="0" distR="0">
             <wp:extent cx="4166088" cy="2753306"/>
             <wp:effectExtent l="19050" t="0" r="5862" b="0"/>
             <wp:docPr id="20" name="Imagen 3"/>
@@ -3806,7 +3738,7 @@
                     </pic:cNvPicPr>
                   </pic:nvPicPr>
                   <pic:blipFill>
-                    <a:blip r:embed="rId18" cstate="print"/>
+                    <a:blip r:embed="rId17" cstate="print"/>
                     <a:srcRect/>
                     <a:stretch>
                       <a:fillRect/>
@@ -3861,7 +3793,7 @@
           <w:lang w:val="es-ES_tradnl"/>
         </w:rPr>
       </w:pPr>
-      <w:hyperlink r:id="rId19" w:history="1">
+      <w:hyperlink r:id="rId18" w:history="1">
         <w:r>
           <w:rPr>
             <w:rStyle w:val="Hipervnculo"/>
@@ -3897,7 +3829,7 @@
           <w:lang w:val="es-ES_tradnl"/>
         </w:rPr>
       </w:pPr>
-      <w:hyperlink r:id="rId20" w:history="1">
+      <w:hyperlink r:id="rId19" w:history="1">
         <w:r>
           <w:rPr>
             <w:rStyle w:val="Hipervnculo"/>
@@ -4061,21 +3993,7 @@
         <w:rPr>
           <w:lang w:val="es-ES_tradnl"/>
         </w:rPr>
-        <w:t xml:space="preserve"> se </w:t>
-      </w:r>
-      <w:proofErr w:type="spellStart"/>
-      <w:r>
-        <w:rPr>
-          <w:lang w:val="es-ES_tradnl"/>
-        </w:rPr>
-        <w:t>alargo</w:t>
-      </w:r>
-      <w:proofErr w:type="spellEnd"/>
-      <w:r>
-        <w:rPr>
-          <w:lang w:val="es-ES_tradnl"/>
-        </w:rPr>
-        <w:t xml:space="preserve"> desde </w:t>
+        <w:t xml:space="preserve"> se alargo desde </w:t>
       </w:r>
       <w:r>
         <w:rPr>
@@ -4164,6 +4082,157 @@
           <w:lang w:val="es-ES_tradnl"/>
         </w:rPr>
         <w:t xml:space="preserve"> Planeación de </w:t>
+      </w:r>
+      <w:hyperlink r:id="rId20" w:tooltip="ARPANET" w:history="1">
+        <w:r>
+          <w:rPr>
+            <w:lang w:val="es-ES_tradnl"/>
+          </w:rPr>
+          <w:t>ARPANET</w:t>
+        </w:r>
+      </w:hyperlink>
+      <w:r>
+        <w:rPr>
+          <w:lang w:val="es-ES_tradnl"/>
+        </w:rPr>
+        <w:t xml:space="preserve">  (</w:t>
+      </w:r>
+      <w:r>
+        <w:rPr>
+          <w:noProof/>
+        </w:rPr>
+        <w:t>Advanced Research Projects Agency Network</w:t>
+      </w:r>
+      <w:r>
+        <w:rPr>
+          <w:lang w:val="es-ES_tradnl"/>
+        </w:rPr>
+        <w:t>, es decir, la Red de la Agencia de Proyectos de Investigación Avanzada), los objetivos son:</w:t>
+      </w:r>
+    </w:p>
+    <w:p>
+      <w:pPr>
+        <w:pStyle w:val="Prrafodelista"/>
+        <w:numPr>
+          <w:ilvl w:val="0"/>
+          <w:numId w:val="9"/>
+        </w:numPr>
+        <w:shd w:val="clear" w:color="auto" w:fill="FFFFFF"/>
+        <w:spacing w:before="100" w:beforeAutospacing="1" w:after="24" w:line="240" w:lineRule="auto"/>
+        <w:jc w:val="left"/>
+        <w:rPr>
+          <w:rFonts w:eastAsia="Times New Roman" w:cs="Arial"/>
+          <w:color w:val="222222"/>
+          <w:szCs w:val="24"/>
+          <w:lang w:eastAsia="es-MX"/>
+        </w:rPr>
+      </w:pPr>
+      <w:r>
+        <w:rPr>
+          <w:rFonts w:eastAsia="Times New Roman" w:cs="Arial"/>
+          <w:color w:val="222222"/>
+          <w:szCs w:val="24"/>
+          <w:lang w:eastAsia="es-MX"/>
+        </w:rPr>
+        <w:t>El</w:t>
+      </w:r>
+      <w:r>
+        <w:rPr>
+          <w:szCs w:val="24"/>
+          <w:lang w:val="es-ES_tradnl"/>
+        </w:rPr>
+        <w:t xml:space="preserve"> uso de una red descentralizada con múl</w:t>
+      </w:r>
+      <w:r>
+        <w:rPr>
+          <w:szCs w:val="24"/>
+          <w:lang w:val="es-ES_tradnl"/>
+        </w:rPr>
+        <w:t>tiples caminos entre dos pu</w:t>
+      </w:r>
+      <w:r>
+        <w:rPr>
+          <w:rFonts w:eastAsia="Times New Roman" w:cs="Arial"/>
+          <w:color w:val="222222"/>
+          <w:szCs w:val="24"/>
+          <w:lang w:eastAsia="es-MX"/>
+        </w:rPr>
+        <w:t>ntos.</w:t>
+      </w:r>
+    </w:p>
+    <w:p>
+      <w:pPr>
+        <w:numPr>
+          <w:ilvl w:val="0"/>
+          <w:numId w:val="9"/>
+        </w:numPr>
+        <w:shd w:val="clear" w:color="auto" w:fill="FFFFFF"/>
+        <w:spacing w:before="100" w:beforeAutospacing="1" w:after="24" w:line="240" w:lineRule="auto"/>
+        <w:jc w:val="left"/>
+        <w:rPr>
+          <w:rFonts w:eastAsia="Times New Roman" w:cs="Arial"/>
+          <w:color w:val="222222"/>
+          <w:szCs w:val="24"/>
+          <w:lang w:eastAsia="es-MX"/>
+        </w:rPr>
+      </w:pPr>
+      <w:r>
+        <w:rPr>
+          <w:rFonts w:eastAsia="Times New Roman" w:cs="Arial"/>
+          <w:color w:val="222222"/>
+          <w:szCs w:val="24"/>
+          <w:lang w:eastAsia="es-MX"/>
+        </w:rPr>
+        <w:t>La división de mensajes completos en fragmentos que seguirían caminos distintos.</w:t>
+      </w:r>
+    </w:p>
+    <w:p>
+      <w:pPr>
+        <w:shd w:val="clear" w:color="auto" w:fill="FFFFFF"/>
+        <w:spacing w:before="100" w:beforeAutospacing="1" w:after="24" w:line="240" w:lineRule="auto"/>
+        <w:ind w:left="1068" w:firstLine="0"/>
+        <w:jc w:val="left"/>
+        <w:rPr>
+          <w:rFonts w:ascii="Arial" w:eastAsia="Times New Roman" w:hAnsi="Arial" w:cs="Arial"/>
+          <w:color w:val="222222"/>
+          <w:sz w:val="21"/>
+          <w:szCs w:val="21"/>
+          <w:lang w:eastAsia="es-MX"/>
+        </w:rPr>
+      </w:pPr>
+    </w:p>
+    <w:p>
+      <w:pPr>
+        <w:pStyle w:val="Prrafodelista"/>
+        <w:numPr>
+          <w:ilvl w:val="0"/>
+          <w:numId w:val="22"/>
+        </w:numPr>
+        <w:rPr>
+          <w:b/>
+          <w:lang w:val="es-ES_tradnl"/>
+        </w:rPr>
+      </w:pPr>
+      <w:r>
+        <w:rPr>
+          <w:b/>
+          <w:lang w:val="es-ES_tradnl"/>
+        </w:rPr>
+        <w:t>1969</w:t>
+      </w:r>
+      <w:r>
+        <w:rPr>
+          <w:b/>
+          <w:lang w:val="es-ES_tradnl"/>
+        </w:rPr>
+        <w:t>:</w:t>
+      </w:r>
+      <w:r>
+        <w:rPr>
+          <w:b/>
+          <w:lang w:val="es-ES_tradnl"/>
+        </w:rPr>
+        <w:t> </w:t>
       </w:r>
       <w:hyperlink r:id="rId21" w:tooltip="ARPANET" w:history="1">
         <w:r>
@@ -4177,129 +4246,8 @@
         <w:rPr>
           <w:lang w:val="es-ES_tradnl"/>
         </w:rPr>
-        <w:t xml:space="preserve">  (</w:t>
-      </w:r>
-      <w:r>
-        <w:rPr>
-          <w:noProof/>
-        </w:rPr>
-        <w:t>Advanced Research Projects Agency Network</w:t>
-      </w:r>
-      <w:r>
-        <w:rPr>
-          <w:lang w:val="es-ES_tradnl"/>
-        </w:rPr>
-        <w:t>, es decir, la Red de la Agencia de Proyectos de Investigación Avanzada), los objetivos son:</w:t>
-      </w:r>
-    </w:p>
-    <w:p>
-      <w:pPr>
-        <w:pStyle w:val="Prrafodelista"/>
-        <w:numPr>
-          <w:ilvl w:val="0"/>
-          <w:numId w:val="9"/>
-        </w:numPr>
-        <w:shd w:val="clear" w:color="auto" w:fill="FFFFFF"/>
-        <w:spacing w:before="100" w:beforeAutospacing="1" w:after="24" w:line="240" w:lineRule="auto"/>
-        <w:jc w:val="left"/>
-        <w:rPr>
-          <w:rFonts w:eastAsia="Times New Roman" w:cs="Arial"/>
-          <w:color w:val="222222"/>
-          <w:szCs w:val="24"/>
-          <w:lang w:eastAsia="es-MX"/>
-        </w:rPr>
-      </w:pPr>
-      <w:r>
-        <w:rPr>
-          <w:rFonts w:eastAsia="Times New Roman" w:cs="Arial"/>
-          <w:color w:val="222222"/>
-          <w:szCs w:val="24"/>
-          <w:lang w:eastAsia="es-MX"/>
-        </w:rPr>
-        <w:t>El</w:t>
-      </w:r>
-      <w:r>
-        <w:rPr>
-          <w:szCs w:val="24"/>
-          <w:lang w:val="es-ES_tradnl"/>
-        </w:rPr>
-        <w:t xml:space="preserve"> uso de una red descentralizada con múl</w:t>
-      </w:r>
-      <w:r>
-        <w:rPr>
-          <w:szCs w:val="24"/>
-          <w:lang w:val="es-ES_tradnl"/>
-        </w:rPr>
-        <w:t xml:space="preserve">tiples caminos entre dos </w:t>
-      </w:r>
-      <w:proofErr w:type="spellStart"/>
-      <w:r>
-        <w:rPr>
-          <w:szCs w:val="24"/>
-          <w:lang w:val="es-ES_tradnl"/>
-        </w:rPr>
-        <w:t>pu</w:t>
-      </w:r>
-      <w:r>
-        <w:rPr>
-          <w:rFonts w:eastAsia="Times New Roman" w:cs="Arial"/>
-          <w:color w:val="222222"/>
-          <w:szCs w:val="24"/>
-          <w:lang w:eastAsia="es-MX"/>
-        </w:rPr>
-        <w:t>ntos</w:t>
-      </w:r>
-      <w:proofErr w:type="spellEnd"/>
-      <w:r>
-        <w:rPr>
-          <w:rFonts w:eastAsia="Times New Roman" w:cs="Arial"/>
-          <w:color w:val="222222"/>
-          <w:szCs w:val="24"/>
-          <w:lang w:eastAsia="es-MX"/>
-        </w:rPr>
-        <w:t>.</w:t>
-      </w:r>
-    </w:p>
-    <w:p>
-      <w:pPr>
-        <w:numPr>
-          <w:ilvl w:val="0"/>
-          <w:numId w:val="9"/>
-        </w:numPr>
-        <w:shd w:val="clear" w:color="auto" w:fill="FFFFFF"/>
-        <w:spacing w:before="100" w:beforeAutospacing="1" w:after="24" w:line="240" w:lineRule="auto"/>
-        <w:jc w:val="left"/>
-        <w:rPr>
-          <w:rFonts w:eastAsia="Times New Roman" w:cs="Arial"/>
-          <w:color w:val="222222"/>
-          <w:szCs w:val="24"/>
-          <w:lang w:eastAsia="es-MX"/>
-        </w:rPr>
-      </w:pPr>
-      <w:r>
-        <w:rPr>
-          <w:rFonts w:eastAsia="Times New Roman" w:cs="Arial"/>
-          <w:color w:val="222222"/>
-          <w:szCs w:val="24"/>
-          <w:lang w:eastAsia="es-MX"/>
-        </w:rPr>
-        <w:t>La división de mensajes completos en fragmentos que seguirían caminos distintos.</w:t>
-      </w:r>
-    </w:p>
-    <w:p>
-      <w:pPr>
-        <w:shd w:val="clear" w:color="auto" w:fill="FFFFFF"/>
-        <w:spacing w:before="100" w:beforeAutospacing="1" w:after="24" w:line="240" w:lineRule="auto"/>
-        <w:ind w:left="1068" w:firstLine="0"/>
-        <w:jc w:val="left"/>
-        <w:rPr>
-          <w:rFonts w:ascii="Arial" w:eastAsia="Times New Roman" w:hAnsi="Arial" w:cs="Arial"/>
-          <w:color w:val="222222"/>
-          <w:sz w:val="21"/>
-          <w:szCs w:val="21"/>
-          <w:lang w:eastAsia="es-MX"/>
-        </w:rPr>
-      </w:pPr>
+        <w:t> transporta sus primeros paquetes</w:t>
+      </w:r>
     </w:p>
     <w:p>
       <w:pPr>
@@ -4309,54 +4257,6 @@
           <w:numId w:val="22"/>
         </w:numPr>
         <w:rPr>
-          <w:b/>
-          <w:lang w:val="es-ES_tradnl"/>
-        </w:rPr>
-      </w:pPr>
-      <w:r>
-        <w:rPr>
-          <w:b/>
-          <w:lang w:val="es-ES_tradnl"/>
-        </w:rPr>
-        <w:t>1969</w:t>
-      </w:r>
-      <w:r>
-        <w:rPr>
-          <w:b/>
-          <w:lang w:val="es-ES_tradnl"/>
-        </w:rPr>
-        <w:t>:</w:t>
-      </w:r>
-      <w:r>
-        <w:rPr>
-          <w:b/>
-          <w:lang w:val="es-ES_tradnl"/>
-        </w:rPr>
-        <w:t> </w:t>
-      </w:r>
-      <w:hyperlink r:id="rId22" w:tooltip="ARPANET" w:history="1">
-        <w:r>
-          <w:rPr>
-            <w:lang w:val="es-ES_tradnl"/>
-          </w:rPr>
-          <w:t>ARPANET</w:t>
-        </w:r>
-      </w:hyperlink>
-      <w:r>
-        <w:rPr>
-          <w:lang w:val="es-ES_tradnl"/>
-        </w:rPr>
-        <w:t> transporta sus primeros paquetes</w:t>
-      </w:r>
-    </w:p>
-    <w:p>
-      <w:pPr>
-        <w:pStyle w:val="Prrafodelista"/>
-        <w:numPr>
-          <w:ilvl w:val="0"/>
-          <w:numId w:val="22"/>
-        </w:numPr>
-        <w:rPr>
           <w:lang w:val="es-ES_tradnl"/>
         </w:rPr>
       </w:pPr>
@@ -4395,7 +4295,7 @@
         </w:rPr>
         <w:lastRenderedPageBreak/>
         <w:drawing>
-          <wp:inline distT="0" distB="0" distL="0" distR="0" wp14:anchorId="47EF84DF" wp14:editId="4AC93ED9">
+          <wp:inline distT="0" distB="0" distL="0" distR="0">
             <wp:extent cx="5521960" cy="3956883"/>
             <wp:effectExtent l="19050" t="0" r="2540" b="0"/>
             <wp:docPr id="21" name="Imagen 2" descr="https://upload.wikimedia.org/wikipedia/commons/b/bf/Arpanet_logical_map%2C_march_1977.png"/>
@@ -4412,10 +4312,10 @@
                     </pic:cNvPicPr>
                   </pic:nvPicPr>
                   <pic:blipFill>
-                    <a:blip r:embed="rId23" cstate="print">
+                    <a:blip r:embed="rId22" cstate="print">
                       <a:extLst>
                         <a:ext uri="{28A0092B-C50C-407E-A947-70E740481C1C}">
-                          <a14:useLocalDpi xmlns:a14="http://schemas.microsoft.com/office/drawing/2010/main" val="0"/>
+                          <a14:useLocalDpi xmlns="" xmlns:wpc="http://schemas.microsoft.com/office/word/2010/wordprocessingCanvas" xmlns:mc="http://schemas.openxmlformats.org/markup-compatibility/2006" xmlns:o="urn:schemas-microsoft-com:office:office" xmlns:v="urn:schemas-microsoft-com:vml" xmlns:wp14="http://schemas.microsoft.com/office/word/2010/wordprocessingDrawing" xmlns:w10="urn:schemas-microsoft-com:office:word" xmlns:w="http://schemas.openxmlformats.org/wordprocessingml/2006/main" xmlns:w14="http://schemas.microsoft.com/office/word/2010/wordml" xmlns:wpg="http://schemas.microsoft.com/office/word/2010/wordprocessingGroup" xmlns:wpi="http://schemas.microsoft.com/office/word/2010/wordprocessingInk" xmlns:wps="http://schemas.microsoft.com/office/word/2010/wordprocessingShape" xmlns:a14="http://schemas.microsoft.com/office/drawing/2010/main" val="0"/>
                         </a:ext>
                       </a:extLst>
                     </a:blip>
@@ -4965,16 +4865,8 @@
         <w:rPr>
           <w:lang w:val="es-ES_tradnl"/>
         </w:rPr>
-        <w:t xml:space="preserve"> .</w:t>
-      </w:r>
-      <w:proofErr w:type="spellStart"/>
-      <w:r>
-        <w:rPr>
-          <w:lang w:val="es-ES_tradnl"/>
-        </w:rPr>
-        <w:t>com</w:t>
-      </w:r>
-      <w:proofErr w:type="spellEnd"/>
+        <w:t xml:space="preserve"> .com</w:t>
+      </w:r>
     </w:p>
     <w:p>
       <w:pPr>
@@ -5748,21 +5640,7 @@
         <w:rPr>
           <w:lang w:val="es-ES_tradnl"/>
         </w:rPr>
-        <w:t xml:space="preserve"> de los mensajes que se transfieren por una red (solo </w:t>
-      </w:r>
-      <w:proofErr w:type="spellStart"/>
-      <w:r>
-        <w:rPr>
-          <w:lang w:val="es-ES_tradnl"/>
-        </w:rPr>
-        <w:t>el</w:t>
-      </w:r>
-      <w:proofErr w:type="spellEnd"/>
-      <w:r>
-        <w:rPr>
-          <w:lang w:val="es-ES_tradnl"/>
-        </w:rPr>
-        <w:t xml:space="preserve"> envía la información y el destinatario de esta son capaces de comprenderla apropiadamente).</w:t>
+        <w:t xml:space="preserve"> de los mensajes que se transfieren por una red (solo el envía la información y el destinatario de esta son capaces de comprenderla apropiadamente).</w:t>
       </w:r>
     </w:p>
     <w:p>
@@ -5979,49 +5857,7 @@
         <w:rPr>
           <w:lang w:val="es-ES_tradnl"/>
         </w:rPr>
-        <w:t xml:space="preserve">En cuanto a nuestras operaciones bancarias, es posible que seamos victimas de fraude, que nos conectemos a </w:t>
-      </w:r>
-      <w:proofErr w:type="spellStart"/>
-      <w:r>
-        <w:rPr>
-          <w:lang w:val="es-ES_tradnl"/>
-        </w:rPr>
-        <w:t>paginas</w:t>
-      </w:r>
-      <w:proofErr w:type="spellEnd"/>
-      <w:r>
-        <w:rPr>
-          <w:lang w:val="es-ES_tradnl"/>
-        </w:rPr>
-        <w:t xml:space="preserve"> en las que se hagan pasar por nuestro </w:t>
-      </w:r>
-      <w:proofErr w:type="spellStart"/>
-      <w:r>
-        <w:rPr>
-          <w:lang w:val="es-ES_tradnl"/>
-        </w:rPr>
-        <w:t>paginas</w:t>
-      </w:r>
-      <w:proofErr w:type="spellEnd"/>
-      <w:r>
-        <w:rPr>
-          <w:lang w:val="es-ES_tradnl"/>
-        </w:rPr>
-        <w:t xml:space="preserve"> y extraiga información de nuestras cuentas o de nuestra identidad (y hagan operaciones nuestro nombre), también es posible que nos estemos conectando a la </w:t>
-      </w:r>
-      <w:proofErr w:type="spellStart"/>
-      <w:r>
-        <w:rPr>
-          <w:lang w:val="es-ES_tradnl"/>
-        </w:rPr>
-        <w:t>pagina</w:t>
-      </w:r>
-      <w:proofErr w:type="spellEnd"/>
-      <w:r>
-        <w:rPr>
-          <w:lang w:val="es-ES_tradnl"/>
-        </w:rPr>
-        <w:t xml:space="preserve"> real pero nuestra información sea interceptada, recolectada y manipulada.</w:t>
+        <w:t>En cuanto a nuestras operaciones bancarias, es posible que seamos victimas de fraude, que nos conectemos a paginas en las que se hagan pasar por nuestro paginas y extraiga información de nuestras cuentas o de nuestra identidad (y hagan operaciones nuestro nombre), también es posible que nos estemos conectando a la pagina real pero nuestra información sea interceptada, recolectada y manipulada.</w:t>
       </w:r>
     </w:p>
     <w:p>
@@ -6377,7 +6213,7 @@
           <w:lang w:val="es-ES_tradnl"/>
         </w:rPr>
       </w:pPr>
-      <w:hyperlink r:id="rId24" w:history="1">
+      <w:hyperlink r:id="rId23" w:history="1">
         <w:r>
           <w:rPr>
             <w:rStyle w:val="Hipervnculo"/>
@@ -6414,19 +6250,11 @@
         </w:rPr>
         <w:t xml:space="preserve">de </w:t>
       </w:r>
-      <w:proofErr w:type="spellStart"/>
-      <w:r>
-        <w:rPr>
-          <w:lang w:val="es-ES_tradnl"/>
-        </w:rPr>
-        <w:t>encripción</w:t>
-      </w:r>
-      <w:proofErr w:type="spellEnd"/>
-      <w:r>
-        <w:rPr>
-          <w:lang w:val="es-ES_tradnl"/>
-        </w:rPr>
-        <w:t xml:space="preserve"> de </w:t>
+      <w:r>
+        <w:rPr>
+          <w:lang w:val="es-ES_tradnl"/>
+        </w:rPr>
+        <w:t xml:space="preserve">encripción de </w:t>
       </w:r>
       <w:r>
         <w:rPr>
@@ -6504,7 +6332,7 @@
         </w:rPr>
         <w:t>El tiroteo de San Bernardino ocurrió el </w:t>
       </w:r>
-      <w:hyperlink r:id="rId25" w:tooltip="2 de diciembre" w:history="1">
+      <w:hyperlink r:id="rId24" w:tooltip="2 de diciembre" w:history="1">
         <w:r>
           <w:rPr>
             <w:lang w:val="es-ES_tradnl"/>
@@ -6518,7 +6346,7 @@
         </w:rPr>
         <w:t> de </w:t>
       </w:r>
-      <w:hyperlink r:id="rId26" w:tooltip="2015" w:history="1">
+      <w:hyperlink r:id="rId25" w:tooltip="2015" w:history="1">
         <w:r>
           <w:rPr>
             <w:lang w:val="es-ES_tradnl"/>
@@ -6532,7 +6360,7 @@
         </w:rPr>
         <w:t>, a las 10:59 de la mañana (</w:t>
       </w:r>
-      <w:hyperlink r:id="rId27" w:tooltip="Huso horario" w:history="1">
+      <w:hyperlink r:id="rId26" w:tooltip="Huso horario" w:history="1">
         <w:r>
           <w:rPr>
             <w:lang w:val="es-ES_tradnl"/>
@@ -6546,7 +6374,7 @@
         </w:rPr>
         <w:t>) en el </w:t>
       </w:r>
-      <w:hyperlink r:id="rId28" w:tooltip="Inland Regional Center (aún no redactado)" w:history="1">
+      <w:hyperlink r:id="rId27" w:tooltip="Inland Regional Center (aún no redactado)" w:history="1">
         <w:r>
           <w:rPr>
             <w:noProof/>
@@ -6569,7 +6397,7 @@
         </w:rPr>
         <w:t>en </w:t>
       </w:r>
-      <w:hyperlink r:id="rId29" w:tooltip="San Bernardino (California)" w:history="1">
+      <w:hyperlink r:id="rId28" w:tooltip="San Bernardino (California)" w:history="1">
         <w:r>
           <w:rPr>
             <w:lang w:val="es-ES_tradnl"/>
@@ -6583,7 +6411,7 @@
         </w:rPr>
         <w:t>, </w:t>
       </w:r>
-      <w:hyperlink r:id="rId30" w:tooltip="California" w:history="1">
+      <w:hyperlink r:id="rId29" w:tooltip="California" w:history="1">
         <w:r>
           <w:rPr>
             <w:lang w:val="es-ES_tradnl"/>
@@ -7162,7 +6990,7 @@
           <w:lang w:val="es-ES_tradnl"/>
         </w:rPr>
       </w:pPr>
-      <w:hyperlink r:id="rId31" w:history="1">
+      <w:hyperlink r:id="rId30" w:history="1">
         <w:r>
           <w:rPr>
             <w:rStyle w:val="Hipervnculo"/>
@@ -7270,15 +7098,7 @@
         <w:t>r</w:t>
       </w:r>
       <w:r>
-        <w:t xml:space="preserve"> del mensaje encriptado, como la persona que </w:t>
-      </w:r>
-      <w:proofErr w:type="spellStart"/>
-      <w:r>
-        <w:t>encripta</w:t>
-      </w:r>
-      <w:proofErr w:type="spellEnd"/>
-      <w:r>
-        <w:t>, usan la misma clave para realizar sus operaciones.</w:t>
+        <w:t xml:space="preserve"> del mensaje encriptado, como la persona que encripta, usan la misma clave para realizar sus operaciones.</w:t>
       </w:r>
     </w:p>
     <w:p/>
@@ -7293,7 +7113,7 @@
           <w:lang w:eastAsia="es-MX"/>
         </w:rPr>
         <w:drawing>
-          <wp:inline distT="0" distB="0" distL="0" distR="0" wp14:anchorId="257CE187" wp14:editId="42E4B197">
+          <wp:inline distT="0" distB="0" distL="0" distR="0">
             <wp:extent cx="5240020" cy="3068955"/>
             <wp:effectExtent l="19050" t="0" r="0" b="0"/>
             <wp:docPr id="9" name="Imagen 5"/>
@@ -7310,7 +7130,7 @@
                     </pic:cNvPicPr>
                   </pic:nvPicPr>
                   <pic:blipFill>
-                    <a:blip r:embed="rId32" cstate="print"/>
+                    <a:blip r:embed="rId31" cstate="print"/>
                     <a:srcRect/>
                     <a:stretch>
                       <a:fillRect/>
@@ -7376,15 +7196,7 @@
         <w:spacing w:line="276" w:lineRule="auto"/>
       </w:pPr>
       <w:r>
-        <w:t xml:space="preserve">Es la </w:t>
-      </w:r>
-      <w:proofErr w:type="spellStart"/>
-      <w:r>
-        <w:t>practica</w:t>
-      </w:r>
-      <w:proofErr w:type="spellEnd"/>
-      <w:r>
-        <w:t xml:space="preserve"> tiene una velocidad aceptable</w:t>
+        <w:t>Es la practica tiene una velocidad aceptable</w:t>
       </w:r>
     </w:p>
     <w:p>
@@ -7471,29 +7283,13 @@
     </w:p>
     <w:p>
       <w:r>
-        <w:t xml:space="preserve">Costa de dos claves, en lugar de una, llamadas clave privada y clave </w:t>
-      </w:r>
-      <w:proofErr w:type="spellStart"/>
-      <w:r>
-        <w:t>publica</w:t>
-      </w:r>
-      <w:proofErr w:type="spellEnd"/>
-      <w:r>
-        <w:t xml:space="preserve">, la clave pública sirve para </w:t>
+        <w:t xml:space="preserve">Costa de dos claves, en lugar de una, llamadas clave privada y clave publica, la clave pública sirve para </w:t>
       </w:r>
       <w:r>
         <w:t>encriptar</w:t>
       </w:r>
       <w:r>
-        <w:t xml:space="preserve">, y es de libre acceso, la clave privada para </w:t>
-      </w:r>
-      <w:proofErr w:type="spellStart"/>
-      <w:r>
-        <w:t>desencriptar</w:t>
-      </w:r>
-      <w:proofErr w:type="spellEnd"/>
-      <w:r>
-        <w:t xml:space="preserve"> y solo la tiene una persona. Además la privada sirve para firmar mensajes y garantizar que la persona que la usa es el dueño de la clave.</w:t>
+        <w:t>, y es de libre acceso, la clave privada para desencriptar y solo la tiene una persona. Además la privada sirve para firmar mensajes y garantizar que la persona que la usa es el dueño de la clave.</w:t>
       </w:r>
     </w:p>
     <w:p>
@@ -7513,7 +7309,7 @@
           <w:lang w:eastAsia="es-MX"/>
         </w:rPr>
         <w:drawing>
-          <wp:inline distT="0" distB="0" distL="0" distR="0" wp14:anchorId="5A7DB483" wp14:editId="2382EA72">
+          <wp:inline distT="0" distB="0" distL="0" distR="0">
             <wp:extent cx="5612130" cy="3353144"/>
             <wp:effectExtent l="19050" t="0" r="7620" b="0"/>
             <wp:docPr id="10" name="Imagen 6" descr="http://www.inteco.es/extfrontinteco/img/Image/intecocert/Formacion/cifrado(1).png"/>
@@ -7530,7 +7326,7 @@
                     </pic:cNvPicPr>
                   </pic:nvPicPr>
                   <pic:blipFill>
-                    <a:blip r:embed="rId33" cstate="print"/>
+                    <a:blip r:embed="rId32" cstate="print"/>
                     <a:srcRect/>
                     <a:stretch>
                       <a:fillRect/>
@@ -7572,7 +7368,7 @@
         </w:rPr>
         <w:lastRenderedPageBreak/>
         <w:drawing>
-          <wp:inline distT="0" distB="0" distL="0" distR="0" wp14:anchorId="7068DD9F" wp14:editId="020AFE2C">
+          <wp:inline distT="0" distB="0" distL="0" distR="0">
             <wp:extent cx="5115657" cy="7661707"/>
             <wp:effectExtent l="19050" t="0" r="8793" b="0"/>
             <wp:docPr id="11" name="Imagen 9" descr="http://www.rinconastur.com/php/images/asimetrica1.jpg"/>
@@ -7589,7 +7385,7 @@
                     </pic:cNvPicPr>
                   </pic:nvPicPr>
                   <pic:blipFill>
-                    <a:blip r:embed="rId34" cstate="print"/>
+                    <a:blip r:embed="rId33" cstate="print"/>
                     <a:srcRect/>
                     <a:stretch>
                       <a:fillRect/>
@@ -7837,21 +7633,7 @@
         <w:rPr>
           <w:lang w:val="es-ES_tradnl"/>
         </w:rPr>
-        <w:t xml:space="preserve"> a una clave </w:t>
-      </w:r>
-      <w:proofErr w:type="spellStart"/>
-      <w:r>
-        <w:rPr>
-          <w:lang w:val="es-ES_tradnl"/>
-        </w:rPr>
-        <w:t>publica</w:t>
-      </w:r>
-      <w:proofErr w:type="spellEnd"/>
-      <w:r>
-        <w:rPr>
-          <w:lang w:val="es-ES_tradnl"/>
-        </w:rPr>
-        <w:t>.</w:t>
+        <w:t xml:space="preserve"> a una clave publica.</w:t>
       </w:r>
     </w:p>
     <w:p>
@@ -7917,7 +7699,7 @@
           <w:lang w:val="es-ES_tradnl"/>
         </w:rPr>
       </w:pPr>
-      <w:hyperlink r:id="rId35" w:history="1">
+      <w:hyperlink r:id="rId34" w:history="1">
         <w:r>
           <w:rPr>
             <w:rStyle w:val="Hipervnculo"/>
@@ -8146,16 +7928,8 @@
         <w:rPr>
           <w:lang w:val="es-ES_tradnl"/>
         </w:rPr>
-        <w:t xml:space="preserve"> mismos, se llaman certificados </w:t>
-      </w:r>
-      <w:proofErr w:type="spellStart"/>
-      <w:r>
-        <w:rPr>
-          <w:lang w:val="es-ES_tradnl"/>
-        </w:rPr>
-        <w:t>autofirmados</w:t>
-      </w:r>
-      <w:proofErr w:type="spellEnd"/>
+        <w:t xml:space="preserve"> mismos, se llaman certificados autofirmados</w:t>
+      </w:r>
       <w:r>
         <w:rPr>
           <w:lang w:val="es-ES_tradnl"/>
@@ -9490,13 +9264,8 @@
       <w:r>
         <w:t>n el archivo csr\</w:t>
       </w:r>
-      <w:proofErr w:type="spellStart"/>
-      <w:r>
-        <w:t>ejemplohost.cnf</w:t>
-      </w:r>
-      <w:proofErr w:type="spellEnd"/>
-      <w:r>
-        <w:t xml:space="preserve">, tengo que agregar una </w:t>
+      <w:r>
+        <w:t xml:space="preserve">ejemplohost.cnf, tengo que agregar una </w:t>
       </w:r>
       <w:r>
         <w:t>configuración</w:t>
@@ -10640,19 +10409,11 @@
           <w:lang w:val="es-ES_tradnl"/>
         </w:rPr>
       </w:pPr>
-      <w:proofErr w:type="spellStart"/>
-      <w:r>
-        <w:rPr>
-          <w:lang w:val="es-ES_tradnl"/>
-        </w:rPr>
-        <w:t>GnuPGP</w:t>
-      </w:r>
-      <w:proofErr w:type="spellEnd"/>
-      <w:r>
-        <w:rPr>
-          <w:lang w:val="es-ES_tradnl"/>
-        </w:rPr>
-        <w:t xml:space="preserve">, es una herramienta de software libre para la  </w:t>
+      <w:r>
+        <w:rPr>
+          <w:lang w:val="es-ES_tradnl"/>
+        </w:rPr>
+        <w:t xml:space="preserve">GnuPGP, es una herramienta de software libre para la  </w:t>
       </w:r>
       <w:r>
         <w:rPr>
@@ -10664,21 +10425,7 @@
         <w:rPr>
           <w:lang w:val="es-ES_tradnl"/>
         </w:rPr>
-        <w:t xml:space="preserve"> y firmado de documentos, tiene varias interfaces </w:t>
-      </w:r>
-      <w:proofErr w:type="spellStart"/>
-      <w:r>
-        <w:rPr>
-          <w:lang w:val="es-ES_tradnl"/>
-        </w:rPr>
-        <w:t>graficas</w:t>
-      </w:r>
-      <w:proofErr w:type="spellEnd"/>
-      <w:r>
-        <w:rPr>
-          <w:lang w:val="es-ES_tradnl"/>
-        </w:rPr>
-        <w:t xml:space="preserve">, y se integran </w:t>
+        <w:t xml:space="preserve"> y firmado de documentos, tiene varias interfaces graficas, y se integran </w:t>
       </w:r>
       <w:r>
         <w:rPr>
@@ -10797,7 +10544,7 @@
         </w:rPr>
         <w:lastRenderedPageBreak/>
         <w:drawing>
-          <wp:inline distT="0" distB="0" distL="0" distR="0" wp14:anchorId="7AC5968D" wp14:editId="092DA4C0">
+          <wp:inline distT="0" distB="0" distL="0" distR="0">
             <wp:extent cx="4675528" cy="3578469"/>
             <wp:effectExtent l="19050" t="0" r="0" b="0"/>
             <wp:docPr id="3" name="Imagen 1"/>
@@ -10814,7 +10561,7 @@
                     </pic:cNvPicPr>
                   </pic:nvPicPr>
                   <pic:blipFill>
-                    <a:blip r:embed="rId36" cstate="print"/>
+                    <a:blip r:embed="rId35" cstate="print"/>
                     <a:srcRect/>
                     <a:stretch>
                       <a:fillRect/>
@@ -10870,15 +10617,7 @@
         <w:t>Puede manejar</w:t>
       </w:r>
       <w:r>
-        <w:t xml:space="preserve"> sus propios certificados o certificados </w:t>
-      </w:r>
-      <w:proofErr w:type="spellStart"/>
-      <w:r>
-        <w:t>mas</w:t>
-      </w:r>
-      <w:proofErr w:type="spellEnd"/>
-      <w:r>
-        <w:t xml:space="preserve"> </w:t>
+        <w:t xml:space="preserve"> sus propios certificados o certificados mas </w:t>
       </w:r>
       <w:r>
         <w:t>estándares</w:t>
@@ -10926,7 +10665,7 @@
         </w:rPr>
         <w:lastRenderedPageBreak/>
         <w:drawing>
-          <wp:inline distT="0" distB="0" distL="0" distR="0" wp14:anchorId="3716182B" wp14:editId="65A9E8DC">
+          <wp:inline distT="0" distB="0" distL="0" distR="0">
             <wp:extent cx="4245219" cy="2631756"/>
             <wp:effectExtent l="19050" t="0" r="2931" b="0"/>
             <wp:docPr id="2" name="Imagen 2"/>
@@ -10943,7 +10682,7 @@
                     </pic:cNvPicPr>
                   </pic:nvPicPr>
                   <pic:blipFill>
-                    <a:blip r:embed="rId37" cstate="print"/>
+                    <a:blip r:embed="rId36" cstate="print"/>
                     <a:srcRect/>
                     <a:stretch>
                       <a:fillRect/>
@@ -10989,7 +10728,7 @@
           <w:lang w:eastAsia="es-MX"/>
         </w:rPr>
         <w:drawing>
-          <wp:inline distT="0" distB="0" distL="0" distR="0" wp14:anchorId="42572573" wp14:editId="24448B57">
+          <wp:inline distT="0" distB="0" distL="0" distR="0">
             <wp:extent cx="4242679" cy="3170013"/>
             <wp:effectExtent l="19050" t="0" r="5471" b="0"/>
             <wp:docPr id="17" name="Imagen 5"/>
@@ -11006,7 +10745,7 @@
                     </pic:cNvPicPr>
                   </pic:nvPicPr>
                   <pic:blipFill>
-                    <a:blip r:embed="rId38" cstate="print"/>
+                    <a:blip r:embed="rId37" cstate="print"/>
                     <a:srcRect/>
                     <a:stretch>
                       <a:fillRect/>
@@ -11648,7 +11387,7 @@
           <w:lang w:eastAsia="es-MX"/>
         </w:rPr>
         <w:drawing>
-          <wp:inline distT="0" distB="0" distL="0" distR="0" wp14:anchorId="74A244EB" wp14:editId="103AF40B">
+          <wp:inline distT="0" distB="0" distL="0" distR="0">
             <wp:extent cx="5521960" cy="2651314"/>
             <wp:effectExtent l="19050" t="0" r="2540" b="0"/>
             <wp:docPr id="5" name="Imagen 2"/>
@@ -11665,7 +11404,7 @@
                     </pic:cNvPicPr>
                   </pic:nvPicPr>
                   <pic:blipFill>
-                    <a:blip r:embed="rId39" cstate="print"/>
+                    <a:blip r:embed="rId38" cstate="print"/>
                     <a:srcRect/>
                     <a:stretch>
                       <a:fillRect/>
@@ -11759,7 +11498,7 @@
           <w:lang w:eastAsia="es-MX"/>
         </w:rPr>
         <w:drawing>
-          <wp:inline distT="0" distB="0" distL="0" distR="0" wp14:anchorId="40B10976" wp14:editId="62C4C7EF">
+          <wp:inline distT="0" distB="0" distL="0" distR="0">
             <wp:extent cx="5521960" cy="3925194"/>
             <wp:effectExtent l="19050" t="0" r="2540" b="0"/>
             <wp:docPr id="12" name="Imagen 7"/>
@@ -11776,7 +11515,7 @@
                     </pic:cNvPicPr>
                   </pic:nvPicPr>
                   <pic:blipFill>
-                    <a:blip r:embed="rId40" cstate="print"/>
+                    <a:blip r:embed="rId39" cstate="print"/>
                     <a:srcRect/>
                     <a:stretch>
                       <a:fillRect/>
@@ -11828,13 +11567,8 @@
       <w:r>
         <w:t xml:space="preserve"> </w:t>
       </w:r>
-      <w:proofErr w:type="spellStart"/>
-      <w:r>
-        <w:t>Encripción</w:t>
-      </w:r>
-      <w:proofErr w:type="spellEnd"/>
-      <w:r>
-        <w:t xml:space="preserve"> y firma</w:t>
+      <w:r>
+        <w:t>Encripción y firma</w:t>
       </w:r>
     </w:p>
     <w:p/>
@@ -11850,7 +11584,7 @@
         </w:rPr>
         <w:lastRenderedPageBreak/>
         <w:drawing>
-          <wp:inline distT="0" distB="0" distL="0" distR="0" wp14:anchorId="32371463" wp14:editId="0615D769">
+          <wp:inline distT="0" distB="0" distL="0" distR="0">
             <wp:extent cx="4070544" cy="4730262"/>
             <wp:effectExtent l="19050" t="0" r="6156" b="0"/>
             <wp:docPr id="18" name="Imagen 8"/>
@@ -11867,7 +11601,7 @@
                     </pic:cNvPicPr>
                   </pic:nvPicPr>
                   <pic:blipFill>
-                    <a:blip r:embed="rId41" cstate="print"/>
+                    <a:blip r:embed="rId40" cstate="print"/>
                     <a:srcRect/>
                     <a:stretch>
                       <a:fillRect/>
@@ -11908,7 +11642,7 @@
         </w:rPr>
         <w:lastRenderedPageBreak/>
         <w:drawing>
-          <wp:inline distT="0" distB="0" distL="0" distR="0" wp14:anchorId="0EF58887" wp14:editId="7C834B0D">
+          <wp:inline distT="0" distB="0" distL="0" distR="0">
             <wp:extent cx="3757118" cy="4360985"/>
             <wp:effectExtent l="19050" t="0" r="0" b="0"/>
             <wp:docPr id="19" name="Imagen 11"/>
@@ -11925,7 +11659,7 @@
                     </pic:cNvPicPr>
                   </pic:nvPicPr>
                   <pic:blipFill>
-                    <a:blip r:embed="rId42" cstate="print"/>
+                    <a:blip r:embed="rId41" cstate="print"/>
                     <a:srcRect/>
                     <a:stretch>
                       <a:fillRect/>
@@ -11972,11 +11706,9 @@
       <w:r>
         <w:t xml:space="preserve"> </w:t>
       </w:r>
-      <w:proofErr w:type="spellStart"/>
       <w:r>
         <w:t>Desencripción</w:t>
       </w:r>
-      <w:proofErr w:type="spellEnd"/>
       <w:r>
         <w:t xml:space="preserve"> y validación</w:t>
       </w:r>
@@ -11994,7 +11726,7 @@
         </w:rPr>
         <w:lastRenderedPageBreak/>
         <w:drawing>
-          <wp:inline distT="0" distB="0" distL="0" distR="0" wp14:anchorId="53E331C6" wp14:editId="4DF9631A">
+          <wp:inline distT="0" distB="0" distL="0" distR="0">
             <wp:extent cx="5521960" cy="4445137"/>
             <wp:effectExtent l="19050" t="0" r="2540" b="0"/>
             <wp:docPr id="22" name="Imagen 14"/>
@@ -12011,7 +11743,7 @@
                     </pic:cNvPicPr>
                   </pic:nvPicPr>
                   <pic:blipFill>
-                    <a:blip r:embed="rId43" cstate="print"/>
+                    <a:blip r:embed="rId42" cstate="print"/>
                     <a:srcRect/>
                     <a:stretch>
                       <a:fillRect/>
@@ -12119,7 +11851,7 @@
         <w:tblW w:w="9882" w:type="dxa"/>
         <w:tblInd w:w="-318" w:type="dxa"/>
         <w:tblLayout w:type="fixed"/>
-        <w:tblLook w:val="04A0" w:firstRow="1" w:lastRow="0" w:firstColumn="1" w:lastColumn="0" w:noHBand="0" w:noVBand="1"/>
+        <w:tblLook w:val="04A0"/>
       </w:tblPr>
       <w:tblGrid>
         <w:gridCol w:w="1465"/>
@@ -12131,12 +11863,12 @@
       </w:tblGrid>
       <w:tr>
         <w:trPr>
-          <w:cnfStyle w:val="100000000000" w:firstRow="1" w:lastRow="0" w:firstColumn="0" w:lastColumn="0" w:oddVBand="0" w:evenVBand="0" w:oddHBand="0" w:evenHBand="0" w:firstRowFirstColumn="0" w:firstRowLastColumn="0" w:lastRowFirstColumn="0" w:lastRowLastColumn="0"/>
+          <w:cnfStyle w:val="100000000000"/>
           <w:trHeight w:val="689"/>
         </w:trPr>
         <w:tc>
           <w:tcPr>
-            <w:cnfStyle w:val="001000000000" w:firstRow="0" w:lastRow="0" w:firstColumn="1" w:lastColumn="0" w:oddVBand="0" w:evenVBand="0" w:oddHBand="0" w:evenHBand="0" w:firstRowFirstColumn="0" w:firstRowLastColumn="0" w:lastRowFirstColumn="0" w:lastRowLastColumn="0"/>
+            <w:cnfStyle w:val="001000000000"/>
             <w:tcW w:w="1465" w:type="dxa"/>
           </w:tcPr>
           <w:p>
@@ -12167,7 +11899,7 @@
             <w:pPr>
               <w:ind w:firstLine="0"/>
               <w:jc w:val="center"/>
-              <w:cnfStyle w:val="100000000000" w:firstRow="1" w:lastRow="0" w:firstColumn="0" w:lastColumn="0" w:oddVBand="0" w:evenVBand="0" w:oddHBand="0" w:evenHBand="0" w:firstRowFirstColumn="0" w:firstRowLastColumn="0" w:lastRowFirstColumn="0" w:lastRowLastColumn="0"/>
+              <w:cnfStyle w:val="100000000000"/>
               <w:rPr>
                 <w:noProof/>
                 <w:sz w:val="20"/>
@@ -12192,7 +11924,7 @@
             <w:pPr>
               <w:ind w:firstLine="0"/>
               <w:jc w:val="center"/>
-              <w:cnfStyle w:val="100000000000" w:firstRow="1" w:lastRow="0" w:firstColumn="0" w:lastColumn="0" w:oddVBand="0" w:evenVBand="0" w:oddHBand="0" w:evenHBand="0" w:firstRowFirstColumn="0" w:firstRowLastColumn="0" w:lastRowFirstColumn="0" w:lastRowLastColumn="0"/>
+              <w:cnfStyle w:val="100000000000"/>
               <w:rPr>
                 <w:noProof/>
                 <w:sz w:val="20"/>
@@ -12217,7 +11949,7 @@
             <w:pPr>
               <w:ind w:firstLine="0"/>
               <w:jc w:val="center"/>
-              <w:cnfStyle w:val="100000000000" w:firstRow="1" w:lastRow="0" w:firstColumn="0" w:lastColumn="0" w:oddVBand="0" w:evenVBand="0" w:oddHBand="0" w:evenHBand="0" w:firstRowFirstColumn="0" w:firstRowLastColumn="0" w:lastRowFirstColumn="0" w:lastRowLastColumn="0"/>
+              <w:cnfStyle w:val="100000000000"/>
               <w:rPr>
                 <w:noProof/>
                 <w:sz w:val="20"/>
@@ -12242,7 +11974,7 @@
             <w:pPr>
               <w:ind w:firstLine="0"/>
               <w:jc w:val="center"/>
-              <w:cnfStyle w:val="100000000000" w:firstRow="1" w:lastRow="0" w:firstColumn="0" w:lastColumn="0" w:oddVBand="0" w:evenVBand="0" w:oddHBand="0" w:evenHBand="0" w:firstRowFirstColumn="0" w:firstRowLastColumn="0" w:lastRowFirstColumn="0" w:lastRowLastColumn="0"/>
+              <w:cnfStyle w:val="100000000000"/>
               <w:rPr>
                 <w:noProof/>
                 <w:sz w:val="20"/>
@@ -12267,7 +11999,7 @@
             <w:pPr>
               <w:ind w:firstLine="0"/>
               <w:jc w:val="center"/>
-              <w:cnfStyle w:val="100000000000" w:firstRow="1" w:lastRow="0" w:firstColumn="0" w:lastColumn="0" w:oddVBand="0" w:evenVBand="0" w:oddHBand="0" w:evenHBand="0" w:firstRowFirstColumn="0" w:firstRowLastColumn="0" w:lastRowFirstColumn="0" w:lastRowLastColumn="0"/>
+              <w:cnfStyle w:val="100000000000"/>
               <w:rPr>
                 <w:noProof/>
                 <w:sz w:val="20"/>
@@ -12287,12 +12019,12 @@
       </w:tr>
       <w:tr>
         <w:trPr>
-          <w:cnfStyle w:val="000000100000" w:firstRow="0" w:lastRow="0" w:firstColumn="0" w:lastColumn="0" w:oddVBand="0" w:evenVBand="0" w:oddHBand="1" w:evenHBand="0" w:firstRowFirstColumn="0" w:firstRowLastColumn="0" w:lastRowFirstColumn="0" w:lastRowLastColumn="0"/>
+          <w:cnfStyle w:val="000000100000"/>
           <w:trHeight w:val="1379"/>
         </w:trPr>
         <w:tc>
           <w:tcPr>
-            <w:cnfStyle w:val="001000000000" w:firstRow="0" w:lastRow="0" w:firstColumn="1" w:lastColumn="0" w:oddVBand="0" w:evenVBand="0" w:oddHBand="0" w:evenHBand="0" w:firstRowFirstColumn="0" w:firstRowLastColumn="0" w:lastRowFirstColumn="0" w:lastRowLastColumn="0"/>
+            <w:cnfStyle w:val="001000000000"/>
             <w:tcW w:w="1465" w:type="dxa"/>
           </w:tcPr>
           <w:p>
@@ -12321,7 +12053,7 @@
           <w:p>
             <w:pPr>
               <w:ind w:firstLine="0"/>
-              <w:cnfStyle w:val="000000100000" w:firstRow="0" w:lastRow="0" w:firstColumn="0" w:lastColumn="0" w:oddVBand="0" w:evenVBand="0" w:oddHBand="1" w:evenHBand="0" w:firstRowFirstColumn="0" w:firstRowLastColumn="0" w:lastRowFirstColumn="0" w:lastRowLastColumn="0"/>
+              <w:cnfStyle w:val="000000100000"/>
               <w:rPr>
                 <w:noProof/>
                 <w:sz w:val="20"/>
@@ -12345,7 +12077,7 @@
           <w:p>
             <w:pPr>
               <w:ind w:firstLine="0"/>
-              <w:cnfStyle w:val="000000100000" w:firstRow="0" w:lastRow="0" w:firstColumn="0" w:lastColumn="0" w:oddVBand="0" w:evenVBand="0" w:oddHBand="1" w:evenHBand="0" w:firstRowFirstColumn="0" w:firstRowLastColumn="0" w:lastRowFirstColumn="0" w:lastRowLastColumn="0"/>
+              <w:cnfStyle w:val="000000100000"/>
               <w:rPr>
                 <w:noProof/>
                 <w:sz w:val="20"/>
@@ -12369,7 +12101,7 @@
           <w:p>
             <w:pPr>
               <w:ind w:firstLine="0"/>
-              <w:cnfStyle w:val="000000100000" w:firstRow="0" w:lastRow="0" w:firstColumn="0" w:lastColumn="0" w:oddVBand="0" w:evenVBand="0" w:oddHBand="1" w:evenHBand="0" w:firstRowFirstColumn="0" w:firstRowLastColumn="0" w:lastRowFirstColumn="0" w:lastRowLastColumn="0"/>
+              <w:cnfStyle w:val="000000100000"/>
               <w:rPr>
                 <w:noProof/>
                 <w:sz w:val="20"/>
@@ -12394,7 +12126,7 @@
             <w:pPr>
               <w:ind w:firstLine="0"/>
               <w:jc w:val="center"/>
-              <w:cnfStyle w:val="000000100000" w:firstRow="0" w:lastRow="0" w:firstColumn="0" w:lastColumn="0" w:oddVBand="0" w:evenVBand="0" w:oddHBand="1" w:evenHBand="0" w:firstRowFirstColumn="0" w:firstRowLastColumn="0" w:lastRowFirstColumn="0" w:lastRowLastColumn="0"/>
+              <w:cnfStyle w:val="000000100000"/>
               <w:rPr>
                 <w:noProof/>
                 <w:sz w:val="20"/>
@@ -12418,7 +12150,7 @@
           <w:p>
             <w:pPr>
               <w:ind w:firstLine="0"/>
-              <w:cnfStyle w:val="000000100000" w:firstRow="0" w:lastRow="0" w:firstColumn="0" w:lastColumn="0" w:oddVBand="0" w:evenVBand="0" w:oddHBand="1" w:evenHBand="0" w:firstRowFirstColumn="0" w:firstRowLastColumn="0" w:lastRowFirstColumn="0" w:lastRowLastColumn="0"/>
+              <w:cnfStyle w:val="000000100000"/>
               <w:rPr>
                 <w:noProof/>
                 <w:sz w:val="20"/>
@@ -12434,7 +12166,7 @@
         </w:trPr>
         <w:tc>
           <w:tcPr>
-            <w:cnfStyle w:val="001000000000" w:firstRow="0" w:lastRow="0" w:firstColumn="1" w:lastColumn="0" w:oddVBand="0" w:evenVBand="0" w:oddHBand="0" w:evenHBand="0" w:firstRowFirstColumn="0" w:firstRowLastColumn="0" w:lastRowFirstColumn="0" w:lastRowLastColumn="0"/>
+            <w:cnfStyle w:val="001000000000"/>
             <w:tcW w:w="1465" w:type="dxa"/>
           </w:tcPr>
           <w:p>
@@ -12463,7 +12195,7 @@
           <w:p>
             <w:pPr>
               <w:ind w:firstLine="0"/>
-              <w:cnfStyle w:val="000000000000" w:firstRow="0" w:lastRow="0" w:firstColumn="0" w:lastColumn="0" w:oddVBand="0" w:evenVBand="0" w:oddHBand="0" w:evenHBand="0" w:firstRowFirstColumn="0" w:firstRowLastColumn="0" w:lastRowFirstColumn="0" w:lastRowLastColumn="0"/>
+              <w:cnfStyle w:val="000000000000"/>
               <w:rPr>
                 <w:noProof/>
                 <w:sz w:val="20"/>
@@ -12487,7 +12219,7 @@
           <w:p>
             <w:pPr>
               <w:ind w:firstLine="0"/>
-              <w:cnfStyle w:val="000000000000" w:firstRow="0" w:lastRow="0" w:firstColumn="0" w:lastColumn="0" w:oddVBand="0" w:evenVBand="0" w:oddHBand="0" w:evenHBand="0" w:firstRowFirstColumn="0" w:firstRowLastColumn="0" w:lastRowFirstColumn="0" w:lastRowLastColumn="0"/>
+              <w:cnfStyle w:val="000000000000"/>
               <w:rPr>
                 <w:noProof/>
                 <w:sz w:val="20"/>
@@ -12511,7 +12243,7 @@
           <w:p>
             <w:pPr>
               <w:ind w:firstLine="0"/>
-              <w:cnfStyle w:val="000000000000" w:firstRow="0" w:lastRow="0" w:firstColumn="0" w:lastColumn="0" w:oddVBand="0" w:evenVBand="0" w:oddHBand="0" w:evenHBand="0" w:firstRowFirstColumn="0" w:firstRowLastColumn="0" w:lastRowFirstColumn="0" w:lastRowLastColumn="0"/>
+              <w:cnfStyle w:val="000000000000"/>
               <w:rPr>
                 <w:noProof/>
                 <w:sz w:val="20"/>
@@ -12536,7 +12268,7 @@
             <w:pPr>
               <w:ind w:firstLine="0"/>
               <w:jc w:val="center"/>
-              <w:cnfStyle w:val="000000000000" w:firstRow="0" w:lastRow="0" w:firstColumn="0" w:lastColumn="0" w:oddVBand="0" w:evenVBand="0" w:oddHBand="0" w:evenHBand="0" w:firstRowFirstColumn="0" w:firstRowLastColumn="0" w:lastRowFirstColumn="0" w:lastRowLastColumn="0"/>
+              <w:cnfStyle w:val="000000000000"/>
               <w:rPr>
                 <w:noProof/>
                 <w:sz w:val="20"/>
@@ -12560,7 +12292,7 @@
           <w:p>
             <w:pPr>
               <w:ind w:firstLine="0"/>
-              <w:cnfStyle w:val="000000000000" w:firstRow="0" w:lastRow="0" w:firstColumn="0" w:lastColumn="0" w:oddVBand="0" w:evenVBand="0" w:oddHBand="0" w:evenHBand="0" w:firstRowFirstColumn="0" w:firstRowLastColumn="0" w:lastRowFirstColumn="0" w:lastRowLastColumn="0"/>
+              <w:cnfStyle w:val="000000000000"/>
               <w:rPr>
                 <w:noProof/>
                 <w:sz w:val="20"/>
@@ -12572,12 +12304,12 @@
       </w:tr>
       <w:tr>
         <w:trPr>
-          <w:cnfStyle w:val="000000100000" w:firstRow="0" w:lastRow="0" w:firstColumn="0" w:lastColumn="0" w:oddVBand="0" w:evenVBand="0" w:oddHBand="1" w:evenHBand="0" w:firstRowFirstColumn="0" w:firstRowLastColumn="0" w:lastRowFirstColumn="0" w:lastRowLastColumn="0"/>
+          <w:cnfStyle w:val="000000100000"/>
           <w:trHeight w:val="1365"/>
         </w:trPr>
         <w:tc>
           <w:tcPr>
-            <w:cnfStyle w:val="001000000000" w:firstRow="0" w:lastRow="0" w:firstColumn="1" w:lastColumn="0" w:oddVBand="0" w:evenVBand="0" w:oddHBand="0" w:evenHBand="0" w:firstRowFirstColumn="0" w:firstRowLastColumn="0" w:lastRowFirstColumn="0" w:lastRowLastColumn="0"/>
+            <w:cnfStyle w:val="001000000000"/>
             <w:tcW w:w="1465" w:type="dxa"/>
           </w:tcPr>
           <w:p>
@@ -12624,7 +12356,7 @@
           <w:p>
             <w:pPr>
               <w:ind w:firstLine="0"/>
-              <w:cnfStyle w:val="000000100000" w:firstRow="0" w:lastRow="0" w:firstColumn="0" w:lastColumn="0" w:oddVBand="0" w:evenVBand="0" w:oddHBand="1" w:evenHBand="0" w:firstRowFirstColumn="0" w:firstRowLastColumn="0" w:lastRowFirstColumn="0" w:lastRowLastColumn="0"/>
+              <w:cnfStyle w:val="000000100000"/>
               <w:rPr>
                 <w:noProof/>
                 <w:sz w:val="20"/>
@@ -12648,7 +12380,7 @@
           <w:p>
             <w:pPr>
               <w:ind w:firstLine="0"/>
-              <w:cnfStyle w:val="000000100000" w:firstRow="0" w:lastRow="0" w:firstColumn="0" w:lastColumn="0" w:oddVBand="0" w:evenVBand="0" w:oddHBand="1" w:evenHBand="0" w:firstRowFirstColumn="0" w:firstRowLastColumn="0" w:lastRowFirstColumn="0" w:lastRowLastColumn="0"/>
+              <w:cnfStyle w:val="000000100000"/>
               <w:rPr>
                 <w:noProof/>
                 <w:sz w:val="20"/>
@@ -12672,7 +12404,7 @@
           <w:p>
             <w:pPr>
               <w:ind w:firstLine="0"/>
-              <w:cnfStyle w:val="000000100000" w:firstRow="0" w:lastRow="0" w:firstColumn="0" w:lastColumn="0" w:oddVBand="0" w:evenVBand="0" w:oddHBand="1" w:evenHBand="0" w:firstRowFirstColumn="0" w:firstRowLastColumn="0" w:lastRowFirstColumn="0" w:lastRowLastColumn="0"/>
+              <w:cnfStyle w:val="000000100000"/>
               <w:rPr>
                 <w:noProof/>
                 <w:sz w:val="20"/>
@@ -12697,7 +12429,7 @@
             <w:pPr>
               <w:ind w:firstLine="0"/>
               <w:jc w:val="center"/>
-              <w:cnfStyle w:val="000000100000" w:firstRow="0" w:lastRow="0" w:firstColumn="0" w:lastColumn="0" w:oddVBand="0" w:evenVBand="0" w:oddHBand="1" w:evenHBand="0" w:firstRowFirstColumn="0" w:firstRowLastColumn="0" w:lastRowFirstColumn="0" w:lastRowLastColumn="0"/>
+              <w:cnfStyle w:val="000000100000"/>
               <w:rPr>
                 <w:noProof/>
                 <w:sz w:val="20"/>
@@ -12721,7 +12453,7 @@
           <w:p>
             <w:pPr>
               <w:ind w:firstLine="0"/>
-              <w:cnfStyle w:val="000000100000" w:firstRow="0" w:lastRow="0" w:firstColumn="0" w:lastColumn="0" w:oddVBand="0" w:evenVBand="0" w:oddHBand="1" w:evenHBand="0" w:firstRowFirstColumn="0" w:firstRowLastColumn="0" w:lastRowFirstColumn="0" w:lastRowLastColumn="0"/>
+              <w:cnfStyle w:val="000000100000"/>
               <w:rPr>
                 <w:noProof/>
                 <w:sz w:val="20"/>
@@ -12737,7 +12469,7 @@
         </w:trPr>
         <w:tc>
           <w:tcPr>
-            <w:cnfStyle w:val="001000000000" w:firstRow="0" w:lastRow="0" w:firstColumn="1" w:lastColumn="0" w:oddVBand="0" w:evenVBand="0" w:oddHBand="0" w:evenHBand="0" w:firstRowFirstColumn="0" w:firstRowLastColumn="0" w:lastRowFirstColumn="0" w:lastRowLastColumn="0"/>
+            <w:cnfStyle w:val="001000000000"/>
             <w:tcW w:w="1465" w:type="dxa"/>
           </w:tcPr>
           <w:p>
@@ -12784,7 +12516,7 @@
           <w:p>
             <w:pPr>
               <w:ind w:firstLine="0"/>
-              <w:cnfStyle w:val="000000000000" w:firstRow="0" w:lastRow="0" w:firstColumn="0" w:lastColumn="0" w:oddVBand="0" w:evenVBand="0" w:oddHBand="0" w:evenHBand="0" w:firstRowFirstColumn="0" w:firstRowLastColumn="0" w:lastRowFirstColumn="0" w:lastRowLastColumn="0"/>
+              <w:cnfStyle w:val="000000000000"/>
               <w:rPr>
                 <w:noProof/>
                 <w:sz w:val="20"/>
@@ -12808,7 +12540,7 @@
           <w:p>
             <w:pPr>
               <w:ind w:firstLine="0"/>
-              <w:cnfStyle w:val="000000000000" w:firstRow="0" w:lastRow="0" w:firstColumn="0" w:lastColumn="0" w:oddVBand="0" w:evenVBand="0" w:oddHBand="0" w:evenHBand="0" w:firstRowFirstColumn="0" w:firstRowLastColumn="0" w:lastRowFirstColumn="0" w:lastRowLastColumn="0"/>
+              <w:cnfStyle w:val="000000000000"/>
               <w:rPr>
                 <w:noProof/>
                 <w:sz w:val="20"/>
@@ -12827,7 +12559,7 @@
           <w:p>
             <w:pPr>
               <w:ind w:firstLine="0"/>
-              <w:cnfStyle w:val="000000000000" w:firstRow="0" w:lastRow="0" w:firstColumn="0" w:lastColumn="0" w:oddVBand="0" w:evenVBand="0" w:oddHBand="0" w:evenHBand="0" w:firstRowFirstColumn="0" w:firstRowLastColumn="0" w:lastRowFirstColumn="0" w:lastRowLastColumn="0"/>
+              <w:cnfStyle w:val="000000000000"/>
               <w:rPr>
                 <w:noProof/>
                 <w:sz w:val="20"/>
@@ -12851,7 +12583,7 @@
           <w:p>
             <w:pPr>
               <w:ind w:firstLine="0"/>
-              <w:cnfStyle w:val="000000000000" w:firstRow="0" w:lastRow="0" w:firstColumn="0" w:lastColumn="0" w:oddVBand="0" w:evenVBand="0" w:oddHBand="0" w:evenHBand="0" w:firstRowFirstColumn="0" w:firstRowLastColumn="0" w:lastRowFirstColumn="0" w:lastRowLastColumn="0"/>
+              <w:cnfStyle w:val="000000000000"/>
               <w:rPr>
                 <w:noProof/>
                 <w:sz w:val="20"/>
@@ -12876,7 +12608,7 @@
             <w:pPr>
               <w:ind w:firstLine="0"/>
               <w:jc w:val="center"/>
-              <w:cnfStyle w:val="000000000000" w:firstRow="0" w:lastRow="0" w:firstColumn="0" w:lastColumn="0" w:oddVBand="0" w:evenVBand="0" w:oddHBand="0" w:evenHBand="0" w:firstRowFirstColumn="0" w:firstRowLastColumn="0" w:lastRowFirstColumn="0" w:lastRowLastColumn="0"/>
+              <w:cnfStyle w:val="000000000000"/>
               <w:rPr>
                 <w:noProof/>
                 <w:sz w:val="20"/>
@@ -12900,7 +12632,7 @@
           <w:p>
             <w:pPr>
               <w:ind w:firstLine="0"/>
-              <w:cnfStyle w:val="000000000000" w:firstRow="0" w:lastRow="0" w:firstColumn="0" w:lastColumn="0" w:oddVBand="0" w:evenVBand="0" w:oddHBand="0" w:evenHBand="0" w:firstRowFirstColumn="0" w:firstRowLastColumn="0" w:lastRowFirstColumn="0" w:lastRowLastColumn="0"/>
+              <w:cnfStyle w:val="000000000000"/>
               <w:rPr>
                 <w:noProof/>
                 <w:sz w:val="20"/>
@@ -12920,12 +12652,12 @@
       </w:tr>
       <w:tr>
         <w:trPr>
-          <w:cnfStyle w:val="000000100000" w:firstRow="0" w:lastRow="0" w:firstColumn="0" w:lastColumn="0" w:oddVBand="0" w:evenVBand="0" w:oddHBand="1" w:evenHBand="0" w:firstRowFirstColumn="0" w:firstRowLastColumn="0" w:lastRowFirstColumn="0" w:lastRowLastColumn="0"/>
+          <w:cnfStyle w:val="000000100000"/>
           <w:trHeight w:val="1379"/>
         </w:trPr>
         <w:tc>
           <w:tcPr>
-            <w:cnfStyle w:val="001000000000" w:firstRow="0" w:lastRow="0" w:firstColumn="1" w:lastColumn="0" w:oddVBand="0" w:evenVBand="0" w:oddHBand="0" w:evenHBand="0" w:firstRowFirstColumn="0" w:firstRowLastColumn="0" w:lastRowFirstColumn="0" w:lastRowLastColumn="0"/>
+            <w:cnfStyle w:val="001000000000"/>
             <w:tcW w:w="1465" w:type="dxa"/>
           </w:tcPr>
           <w:p>
@@ -12972,7 +12704,7 @@
           <w:p>
             <w:pPr>
               <w:ind w:firstLine="0"/>
-              <w:cnfStyle w:val="000000100000" w:firstRow="0" w:lastRow="0" w:firstColumn="0" w:lastColumn="0" w:oddVBand="0" w:evenVBand="0" w:oddHBand="1" w:evenHBand="0" w:firstRowFirstColumn="0" w:firstRowLastColumn="0" w:lastRowFirstColumn="0" w:lastRowLastColumn="0"/>
+              <w:cnfStyle w:val="000000100000"/>
               <w:rPr>
                 <w:noProof/>
                 <w:sz w:val="20"/>
@@ -12996,7 +12728,7 @@
           <w:p>
             <w:pPr>
               <w:ind w:firstLine="0"/>
-              <w:cnfStyle w:val="000000100000" w:firstRow="0" w:lastRow="0" w:firstColumn="0" w:lastColumn="0" w:oddVBand="0" w:evenVBand="0" w:oddHBand="1" w:evenHBand="0" w:firstRowFirstColumn="0" w:firstRowLastColumn="0" w:lastRowFirstColumn="0" w:lastRowLastColumn="0"/>
+              <w:cnfStyle w:val="000000100000"/>
               <w:rPr>
                 <w:noProof/>
                 <w:sz w:val="20"/>
@@ -13015,7 +12747,7 @@
           <w:p>
             <w:pPr>
               <w:ind w:firstLine="0"/>
-              <w:cnfStyle w:val="000000100000" w:firstRow="0" w:lastRow="0" w:firstColumn="0" w:lastColumn="0" w:oddVBand="0" w:evenVBand="0" w:oddHBand="1" w:evenHBand="0" w:firstRowFirstColumn="0" w:firstRowLastColumn="0" w:lastRowFirstColumn="0" w:lastRowLastColumn="0"/>
+              <w:cnfStyle w:val="000000100000"/>
               <w:rPr>
                 <w:noProof/>
                 <w:sz w:val="20"/>
@@ -13039,7 +12771,7 @@
           <w:p>
             <w:pPr>
               <w:ind w:firstLine="0"/>
-              <w:cnfStyle w:val="000000100000" w:firstRow="0" w:lastRow="0" w:firstColumn="0" w:lastColumn="0" w:oddVBand="0" w:evenVBand="0" w:oddHBand="1" w:evenHBand="0" w:firstRowFirstColumn="0" w:firstRowLastColumn="0" w:lastRowFirstColumn="0" w:lastRowLastColumn="0"/>
+              <w:cnfStyle w:val="000000100000"/>
               <w:rPr>
                 <w:noProof/>
                 <w:sz w:val="20"/>
@@ -13063,7 +12795,7 @@
           <w:p>
             <w:pPr>
               <w:jc w:val="center"/>
-              <w:cnfStyle w:val="000000100000" w:firstRow="0" w:lastRow="0" w:firstColumn="0" w:lastColumn="0" w:oddVBand="0" w:evenVBand="0" w:oddHBand="1" w:evenHBand="0" w:firstRowFirstColumn="0" w:firstRowLastColumn="0" w:lastRowFirstColumn="0" w:lastRowLastColumn="0"/>
+              <w:cnfStyle w:val="000000100000"/>
               <w:rPr>
                 <w:noProof/>
                 <w:sz w:val="20"/>
@@ -13087,7 +12819,7 @@
           <w:p>
             <w:pPr>
               <w:ind w:firstLine="0"/>
-              <w:cnfStyle w:val="000000100000" w:firstRow="0" w:lastRow="0" w:firstColumn="0" w:lastColumn="0" w:oddVBand="0" w:evenVBand="0" w:oddHBand="1" w:evenHBand="0" w:firstRowFirstColumn="0" w:firstRowLastColumn="0" w:lastRowFirstColumn="0" w:lastRowLastColumn="0"/>
+              <w:cnfStyle w:val="000000100000"/>
               <w:rPr>
                 <w:noProof/>
                 <w:sz w:val="20"/>
@@ -13175,7 +12907,7 @@
       </w:r>
     </w:p>
     <w:p>
-      <w:hyperlink r:id="rId44" w:history="1">
+      <w:hyperlink r:id="rId43" w:history="1">
         <w:r>
           <w:rPr>
             <w:rStyle w:val="Hipervnculo"/>
@@ -13267,7 +12999,7 @@
         </w:rPr>
         <w:t xml:space="preserve"> is a Certificate Signing Request. Some applications can generate these for submission to certificate-authorities. The actual format is PKCS10 which is defined in </w:t>
       </w:r>
-      <w:hyperlink r:id="rId45" w:history="1">
+      <w:hyperlink r:id="rId44" w:history="1">
         <w:r>
           <w:rPr>
             <w:rStyle w:val="Hipervnculo"/>
@@ -13377,7 +13109,7 @@
         </w:rPr>
         <w:t> Defined in RFC's </w:t>
       </w:r>
-      <w:hyperlink r:id="rId46" w:history="1">
+      <w:hyperlink r:id="rId45" w:history="1">
         <w:r>
           <w:rPr>
             <w:rStyle w:val="Hipervnculo"/>
@@ -13401,7 +13133,7 @@
         </w:rPr>
         <w:t> through </w:t>
       </w:r>
-      <w:hyperlink r:id="rId47" w:history="1">
+      <w:hyperlink r:id="rId46" w:history="1">
         <w:r>
           <w:rPr>
             <w:rStyle w:val="Hipervnculo"/>
@@ -13449,7 +13181,7 @@
         </w:rPr>
         <w:t>), or may include an entire certificate chain including public key, private key, and root certificates. Confusingly, it may also encode a CSR (e.g. as used </w:t>
       </w:r>
-      <w:hyperlink r:id="rId48" w:history="1">
+      <w:hyperlink r:id="rId47" w:history="1">
         <w:r>
           <w:rPr>
             <w:rStyle w:val="Hipervnculo"/>
@@ -13473,7 +13205,7 @@
         </w:rPr>
         <w:t>) as the PKCS10 format can be translated into PEM. The name is from </w:t>
       </w:r>
-      <w:hyperlink r:id="rId49" w:history="1">
+      <w:hyperlink r:id="rId48" w:history="1">
         <w:r>
           <w:rPr>
             <w:rStyle w:val="Hipervnculo"/>
@@ -13607,7 +13339,7 @@
         </w:rPr>
         <w:t> Originally defined by RSA in the </w:t>
       </w:r>
-      <w:hyperlink r:id="rId50" w:history="1">
+      <w:hyperlink r:id="rId49" w:history="1">
         <w:r>
           <w:rPr>
             <w:rStyle w:val="Hipervnculo"/>
@@ -13631,7 +13363,7 @@
         </w:rPr>
         <w:t>(abbreviated PKCS), the "12" variant was originally enhanced by Microsoft, and later submitted as </w:t>
       </w:r>
-      <w:hyperlink r:id="rId51" w:history="1">
+      <w:hyperlink r:id="rId50" w:history="1">
         <w:r>
           <w:rPr>
             <w:rStyle w:val="Hipervnculo"/>
@@ -13875,7 +13607,7 @@
         </w:rPr>
         <w:t> Defined in </w:t>
       </w:r>
-      <w:hyperlink r:id="rId52" w:history="1">
+      <w:hyperlink r:id="rId51" w:history="1">
         <w:r>
           <w:rPr>
             <w:rStyle w:val="Hipervnculo"/>
@@ -14206,9 +13938,9 @@
       </w:pPr>
     </w:p>
     <w:sectPr>
-      <w:headerReference w:type="default" r:id="rId53"/>
-      <w:headerReference w:type="first" r:id="rId54"/>
-      <w:footerReference w:type="first" r:id="rId55"/>
+      <w:headerReference w:type="default" r:id="rId52"/>
+      <w:headerReference w:type="first" r:id="rId53"/>
+      <w:footerReference w:type="first" r:id="rId54"/>
       <w:pgSz w:w="12240" w:h="15840"/>
       <w:pgMar w:top="1417" w:right="1701" w:bottom="1417" w:left="1843" w:header="708" w:footer="708" w:gutter="0"/>
       <w:cols w:space="708"/>
@@ -14219,7 +13951,7 @@
 </file>
 
 <file path=word/endnotes.xml><?xml version="1.0" encoding="utf-8"?>
-<w:endnotes xmlns:wpc="http://schemas.microsoft.com/office/word/2010/wordprocessingCanvas" xmlns:mc="http://schemas.openxmlformats.org/markup-compatibility/2006" xmlns:o="urn:schemas-microsoft-com:office:office" xmlns:r="http://schemas.openxmlformats.org/officeDocument/2006/relationships" xmlns:m="http://schemas.openxmlformats.org/officeDocument/2006/math" xmlns:v="urn:schemas-microsoft-com:vml" xmlns:wp14="http://schemas.microsoft.com/office/word/2010/wordprocessingDrawing" xmlns:wp="http://schemas.openxmlformats.org/drawingml/2006/wordprocessingDrawing" xmlns:w10="urn:schemas-microsoft-com:office:word" xmlns:w="http://schemas.openxmlformats.org/wordprocessingml/2006/main" xmlns:w14="http://schemas.microsoft.com/office/word/2010/wordml" xmlns:wpg="http://schemas.microsoft.com/office/word/2010/wordprocessingGroup" xmlns:wpi="http://schemas.microsoft.com/office/word/2010/wordprocessingInk" xmlns:wne="http://schemas.microsoft.com/office/word/2006/wordml" xmlns:wps="http://schemas.microsoft.com/office/word/2010/wordprocessingShape" mc:Ignorable="w14 wp14">
+<w:endnotes xmlns:ve="http://schemas.openxmlformats.org/markup-compatibility/2006" xmlns:o="urn:schemas-microsoft-com:office:office" xmlns:r="http://schemas.openxmlformats.org/officeDocument/2006/relationships" xmlns:m="http://schemas.openxmlformats.org/officeDocument/2006/math" xmlns:v="urn:schemas-microsoft-com:vml" xmlns:wp="http://schemas.openxmlformats.org/drawingml/2006/wordprocessingDrawing" xmlns:w10="urn:schemas-microsoft-com:office:word" xmlns:w="http://schemas.openxmlformats.org/wordprocessingml/2006/main" xmlns:wne="http://schemas.microsoft.com/office/word/2006/wordml">
   <w:endnote w:type="separator" w:id="-1">
     <w:p>
       <w:pPr>
@@ -14246,7 +13978,7 @@
 </file>
 
 <file path=word/footer1.xml><?xml version="1.0" encoding="utf-8"?>
-<w:ftr xmlns:wpc="http://schemas.microsoft.com/office/word/2010/wordprocessingCanvas" xmlns:mc="http://schemas.openxmlformats.org/markup-compatibility/2006" xmlns:o="urn:schemas-microsoft-com:office:office" xmlns:r="http://schemas.openxmlformats.org/officeDocument/2006/relationships" xmlns:m="http://schemas.openxmlformats.org/officeDocument/2006/math" xmlns:v="urn:schemas-microsoft-com:vml" xmlns:wp14="http://schemas.microsoft.com/office/word/2010/wordprocessingDrawing" xmlns:wp="http://schemas.openxmlformats.org/drawingml/2006/wordprocessingDrawing" xmlns:w10="urn:schemas-microsoft-com:office:word" xmlns:w="http://schemas.openxmlformats.org/wordprocessingml/2006/main" xmlns:w14="http://schemas.microsoft.com/office/word/2010/wordml" xmlns:wpg="http://schemas.microsoft.com/office/word/2010/wordprocessingGroup" xmlns:wpi="http://schemas.microsoft.com/office/word/2010/wordprocessingInk" xmlns:wne="http://schemas.microsoft.com/office/word/2006/wordml" xmlns:wps="http://schemas.microsoft.com/office/word/2010/wordprocessingShape" mc:Ignorable="w14 wp14">
+<w:ftr xmlns:ve="http://schemas.openxmlformats.org/markup-compatibility/2006" xmlns:o="urn:schemas-microsoft-com:office:office" xmlns:r="http://schemas.openxmlformats.org/officeDocument/2006/relationships" xmlns:m="http://schemas.openxmlformats.org/officeDocument/2006/math" xmlns:v="urn:schemas-microsoft-com:vml" xmlns:wp="http://schemas.openxmlformats.org/drawingml/2006/wordprocessingDrawing" xmlns:w10="urn:schemas-microsoft-com:office:word" xmlns:w="http://schemas.openxmlformats.org/wordprocessingml/2006/main" xmlns:wne="http://schemas.microsoft.com/office/word/2006/wordml">
   <w:p>
     <w:pPr>
       <w:pStyle w:val="Encabezado"/>
@@ -14273,7 +14005,6 @@
         <w:dataBinding w:prefixMappings="xmlns:ns0='http://schemas.openxmlformats.org/package/2006/metadata/core-properties' xmlns:ns1='http://purl.org/dc/elements/1.1/'" w:xpath="/ns0:coreProperties[1]/ns1:creator[1]" w:storeItemID="{6C3C8BC8-F283-45AE-878A-BAB7291924A1}"/>
         <w:text/>
       </w:sdtPr>
-      <w:sdtEndPr/>
       <w:sdtContent>
         <w:r>
           <w:rPr>
@@ -14305,7 +14036,6 @@
         <w:dataBinding w:prefixMappings="xmlns:ns0='http://schemas.microsoft.com/office/2006/coverPageProps' " w:xpath="/ns0:CoverPageProperties[1]/ns0:CompanyEmail[1]" w:storeItemID="{55AF091B-3C7A-41E3-B477-F2FDAA23CFDA}"/>
         <w:text/>
       </w:sdtPr>
-      <w:sdtEndPr/>
       <w:sdtContent>
         <w:r>
           <w:rPr>
@@ -14385,7 +14115,7 @@
         <w:szCs w:val="20"/>
         <w:shd w:val="clear" w:color="auto" w:fill="FFFFFF"/>
       </w:rPr>
-      <w:t>5</w:t>
+      <w:t>35</w:t>
     </w:r>
     <w:r>
       <w:rPr>
@@ -14439,7 +14169,7 @@
 </file>
 
 <file path=word/footer2.xml><?xml version="1.0" encoding="utf-8"?>
-<w:ftr xmlns:wpc="http://schemas.microsoft.com/office/word/2010/wordprocessingCanvas" xmlns:mc="http://schemas.openxmlformats.org/markup-compatibility/2006" xmlns:o="urn:schemas-microsoft-com:office:office" xmlns:r="http://schemas.openxmlformats.org/officeDocument/2006/relationships" xmlns:m="http://schemas.openxmlformats.org/officeDocument/2006/math" xmlns:v="urn:schemas-microsoft-com:vml" xmlns:wp14="http://schemas.microsoft.com/office/word/2010/wordprocessingDrawing" xmlns:wp="http://schemas.openxmlformats.org/drawingml/2006/wordprocessingDrawing" xmlns:w10="urn:schemas-microsoft-com:office:word" xmlns:w="http://schemas.openxmlformats.org/wordprocessingml/2006/main" xmlns:w14="http://schemas.microsoft.com/office/word/2010/wordml" xmlns:wpg="http://schemas.microsoft.com/office/word/2010/wordprocessingGroup" xmlns:wpi="http://schemas.microsoft.com/office/word/2010/wordprocessingInk" xmlns:wne="http://schemas.microsoft.com/office/word/2006/wordml" xmlns:wps="http://schemas.microsoft.com/office/word/2010/wordprocessingShape" mc:Ignorable="w14 wp14">
+<w:ftr xmlns:ve="http://schemas.openxmlformats.org/markup-compatibility/2006" xmlns:o="urn:schemas-microsoft-com:office:office" xmlns:r="http://schemas.openxmlformats.org/officeDocument/2006/relationships" xmlns:m="http://schemas.openxmlformats.org/officeDocument/2006/math" xmlns:v="urn:schemas-microsoft-com:vml" xmlns:wp="http://schemas.openxmlformats.org/drawingml/2006/wordprocessingDrawing" xmlns:w10="urn:schemas-microsoft-com:office:word" xmlns:w="http://schemas.openxmlformats.org/wordprocessingml/2006/main" xmlns:wne="http://schemas.microsoft.com/office/word/2006/wordml">
   <w:p>
     <w:pPr>
       <w:pStyle w:val="Encabezado"/>
@@ -14483,7 +14213,7 @@
 </file>
 
 <file path=word/footer3.xml><?xml version="1.0" encoding="utf-8"?>
-<w:ftr xmlns:wpc="http://schemas.microsoft.com/office/word/2010/wordprocessingCanvas" xmlns:mc="http://schemas.openxmlformats.org/markup-compatibility/2006" xmlns:o="urn:schemas-microsoft-com:office:office" xmlns:r="http://schemas.openxmlformats.org/officeDocument/2006/relationships" xmlns:m="http://schemas.openxmlformats.org/officeDocument/2006/math" xmlns:v="urn:schemas-microsoft-com:vml" xmlns:wp14="http://schemas.microsoft.com/office/word/2010/wordprocessingDrawing" xmlns:wp="http://schemas.openxmlformats.org/drawingml/2006/wordprocessingDrawing" xmlns:w10="urn:schemas-microsoft-com:office:word" xmlns:w="http://schemas.openxmlformats.org/wordprocessingml/2006/main" xmlns:w14="http://schemas.microsoft.com/office/word/2010/wordml" xmlns:wpg="http://schemas.microsoft.com/office/word/2010/wordprocessingGroup" xmlns:wpi="http://schemas.microsoft.com/office/word/2010/wordprocessingInk" xmlns:wne="http://schemas.microsoft.com/office/word/2006/wordml" xmlns:wps="http://schemas.microsoft.com/office/word/2010/wordprocessingShape" mc:Ignorable="w14 wp14">
+<w:ftr xmlns:ve="http://schemas.openxmlformats.org/markup-compatibility/2006" xmlns:o="urn:schemas-microsoft-com:office:office" xmlns:r="http://schemas.openxmlformats.org/officeDocument/2006/relationships" xmlns:m="http://schemas.openxmlformats.org/officeDocument/2006/math" xmlns:v="urn:schemas-microsoft-com:vml" xmlns:wp="http://schemas.openxmlformats.org/drawingml/2006/wordprocessingDrawing" xmlns:w10="urn:schemas-microsoft-com:office:word" xmlns:w="http://schemas.openxmlformats.org/wordprocessingml/2006/main" xmlns:wne="http://schemas.microsoft.com/office/word/2006/wordml">
   <w:p>
     <w:pPr>
       <w:pStyle w:val="Piedepgina"/>
@@ -14496,7 +14226,7 @@
 </file>
 
 <file path=word/footnotes.xml><?xml version="1.0" encoding="utf-8"?>
-<w:footnotes xmlns:wpc="http://schemas.microsoft.com/office/word/2010/wordprocessingCanvas" xmlns:mc="http://schemas.openxmlformats.org/markup-compatibility/2006" xmlns:o="urn:schemas-microsoft-com:office:office" xmlns:r="http://schemas.openxmlformats.org/officeDocument/2006/relationships" xmlns:m="http://schemas.openxmlformats.org/officeDocument/2006/math" xmlns:v="urn:schemas-microsoft-com:vml" xmlns:wp14="http://schemas.microsoft.com/office/word/2010/wordprocessingDrawing" xmlns:wp="http://schemas.openxmlformats.org/drawingml/2006/wordprocessingDrawing" xmlns:w10="urn:schemas-microsoft-com:office:word" xmlns:w="http://schemas.openxmlformats.org/wordprocessingml/2006/main" xmlns:w14="http://schemas.microsoft.com/office/word/2010/wordml" xmlns:wpg="http://schemas.microsoft.com/office/word/2010/wordprocessingGroup" xmlns:wpi="http://schemas.microsoft.com/office/word/2010/wordprocessingInk" xmlns:wne="http://schemas.microsoft.com/office/word/2006/wordml" xmlns:wps="http://schemas.microsoft.com/office/word/2010/wordprocessingShape" mc:Ignorable="w14 wp14">
+<w:footnotes xmlns:ve="http://schemas.openxmlformats.org/markup-compatibility/2006" xmlns:o="urn:schemas-microsoft-com:office:office" xmlns:r="http://schemas.openxmlformats.org/officeDocument/2006/relationships" xmlns:m="http://schemas.openxmlformats.org/officeDocument/2006/math" xmlns:v="urn:schemas-microsoft-com:vml" xmlns:wp="http://schemas.openxmlformats.org/drawingml/2006/wordprocessingDrawing" xmlns:w10="urn:schemas-microsoft-com:office:word" xmlns:w="http://schemas.openxmlformats.org/wordprocessingml/2006/main" xmlns:wne="http://schemas.microsoft.com/office/word/2006/wordml">
   <w:footnote w:type="separator" w:id="-1">
     <w:p>
       <w:pPr>
@@ -14523,7 +14253,7 @@
 </file>
 
 <file path=word/header1.xml><?xml version="1.0" encoding="utf-8"?>
-<w:hdr xmlns:wpc="http://schemas.microsoft.com/office/word/2010/wordprocessingCanvas" xmlns:mc="http://schemas.openxmlformats.org/markup-compatibility/2006" xmlns:o="urn:schemas-microsoft-com:office:office" xmlns:r="http://schemas.openxmlformats.org/officeDocument/2006/relationships" xmlns:m="http://schemas.openxmlformats.org/officeDocument/2006/math" xmlns:v="urn:schemas-microsoft-com:vml" xmlns:wp14="http://schemas.microsoft.com/office/word/2010/wordprocessingDrawing" xmlns:wp="http://schemas.openxmlformats.org/drawingml/2006/wordprocessingDrawing" xmlns:w10="urn:schemas-microsoft-com:office:word" xmlns:w="http://schemas.openxmlformats.org/wordprocessingml/2006/main" xmlns:w14="http://schemas.microsoft.com/office/word/2010/wordml" xmlns:wpg="http://schemas.microsoft.com/office/word/2010/wordprocessingGroup" xmlns:wpi="http://schemas.microsoft.com/office/word/2010/wordprocessingInk" xmlns:wne="http://schemas.microsoft.com/office/word/2006/wordml" xmlns:wps="http://schemas.microsoft.com/office/word/2010/wordprocessingShape" mc:Ignorable="w14 wp14">
+<w:hdr xmlns:ve="http://schemas.openxmlformats.org/markup-compatibility/2006" xmlns:o="urn:schemas-microsoft-com:office:office" xmlns:r="http://schemas.openxmlformats.org/officeDocument/2006/relationships" xmlns:m="http://schemas.openxmlformats.org/officeDocument/2006/math" xmlns:v="urn:schemas-microsoft-com:vml" xmlns:wp="http://schemas.openxmlformats.org/drawingml/2006/wordprocessingDrawing" xmlns:w10="urn:schemas-microsoft-com:office:word" xmlns:w="http://schemas.openxmlformats.org/wordprocessingml/2006/main" xmlns:wne="http://schemas.microsoft.com/office/word/2006/wordml">
   <w:p>
     <w:pPr>
       <w:pStyle w:val="Encabezado"/>
@@ -14536,7 +14266,6 @@
         <w:szCs w:val="28"/>
       </w:rPr>
     </w:pPr>
-    <w:proofErr w:type="spellStart"/>
     <w:r>
       <w:rPr>
         <w:b/>
@@ -14544,17 +14273,7 @@
         <w:sz w:val="28"/>
         <w:szCs w:val="28"/>
       </w:rPr>
-      <w:t>CapicuaGen</w:t>
-    </w:r>
-    <w:proofErr w:type="spellEnd"/>
-    <w:r>
-      <w:rPr>
-        <w:b/>
-        <w:bCs/>
-        <w:sz w:val="28"/>
-        <w:szCs w:val="28"/>
-      </w:rPr>
-      <w:t>: Generador de código basado en característic</w:t>
+      <w:t>CapicuaGen: Generador de código basado en característic</w:t>
     </w:r>
     <w:r>
       <w:rPr>
@@ -14573,7 +14292,6 @@
       <w:dataBinding w:prefixMappings="xmlns:ns0='http://schemas.openxmlformats.org/package/2006/metadata/core-properties' xmlns:ns1='http://purl.org/dc/elements/1.1/'" w:xpath="/ns0:coreProperties[1]/ns1:subject[1]" w:storeItemID="{6C3C8BC8-F283-45AE-878A-BAB7291924A1}"/>
       <w:text/>
     </w:sdtPr>
-    <w:sdtEndPr/>
     <w:sdtContent>
       <w:p>
         <w:pPr>
@@ -14591,13 +14309,13 @@
 </file>
 
 <file path=word/header2.xml><?xml version="1.0" encoding="utf-8"?>
-<w:hdr xmlns:wpc="http://schemas.microsoft.com/office/word/2010/wordprocessingCanvas" xmlns:mc="http://schemas.openxmlformats.org/markup-compatibility/2006" xmlns:o="urn:schemas-microsoft-com:office:office" xmlns:r="http://schemas.openxmlformats.org/officeDocument/2006/relationships" xmlns:m="http://schemas.openxmlformats.org/officeDocument/2006/math" xmlns:v="urn:schemas-microsoft-com:vml" xmlns:wp14="http://schemas.microsoft.com/office/word/2010/wordprocessingDrawing" xmlns:wp="http://schemas.openxmlformats.org/drawingml/2006/wordprocessingDrawing" xmlns:w10="urn:schemas-microsoft-com:office:word" xmlns:w="http://schemas.openxmlformats.org/wordprocessingml/2006/main" xmlns:w14="http://schemas.microsoft.com/office/word/2010/wordml" xmlns:wpg="http://schemas.microsoft.com/office/word/2010/wordprocessingGroup" xmlns:wpi="http://schemas.microsoft.com/office/word/2010/wordprocessingInk" xmlns:wne="http://schemas.microsoft.com/office/word/2006/wordml" xmlns:wps="http://schemas.microsoft.com/office/word/2010/wordprocessingShape" mc:Ignorable="w14 wp14">
+<w:hdr xmlns:ve="http://schemas.openxmlformats.org/markup-compatibility/2006" xmlns:o="urn:schemas-microsoft-com:office:office" xmlns:r="http://schemas.openxmlformats.org/officeDocument/2006/relationships" xmlns:m="http://schemas.openxmlformats.org/officeDocument/2006/math" xmlns:v="urn:schemas-microsoft-com:vml" xmlns:wp="http://schemas.openxmlformats.org/drawingml/2006/wordprocessingDrawing" xmlns:w10="urn:schemas-microsoft-com:office:word" xmlns:w="http://schemas.openxmlformats.org/wordprocessingml/2006/main" xmlns:wne="http://schemas.microsoft.com/office/word/2006/wordml">
   <w:tbl>
     <w:tblPr>
       <w:tblStyle w:val="Tablaconcuadrcula"/>
       <w:tblW w:w="11057" w:type="dxa"/>
       <w:tblInd w:w="-1026" w:type="dxa"/>
-      <w:tblLook w:val="04A0" w:firstRow="1" w:lastRow="0" w:firstColumn="1" w:lastColumn="0" w:noHBand="0" w:noVBand="1"/>
+      <w:tblLook w:val="04A0"/>
     </w:tblPr>
     <w:tblGrid>
       <w:gridCol w:w="2977"/>
@@ -14643,7 +14361,7 @@
               <w:lang w:eastAsia="es-MX"/>
             </w:rPr>
             <w:drawing>
-              <wp:inline distT="0" distB="0" distL="0" distR="0" wp14:anchorId="2ED7549A" wp14:editId="15D55CA8">
+              <wp:inline distT="0" distB="0" distL="0" distR="0">
                 <wp:extent cx="657957" cy="657957"/>
                 <wp:effectExtent l="19050" t="0" r="8793" b="0"/>
                 <wp:docPr id="16" name="Imagen 2" descr="C:\Users\JBAUTISTA\Google Drive\UNED\UNED 2015\Trabajo Final\images\logo.png"/>
@@ -14756,7 +14474,7 @@
 </file>
 
 <file path=word/header3.xml><?xml version="1.0" encoding="utf-8"?>
-<w:hdr xmlns:wpc="http://schemas.microsoft.com/office/word/2010/wordprocessingCanvas" xmlns:mc="http://schemas.openxmlformats.org/markup-compatibility/2006" xmlns:o="urn:schemas-microsoft-com:office:office" xmlns:r="http://schemas.openxmlformats.org/officeDocument/2006/relationships" xmlns:m="http://schemas.openxmlformats.org/officeDocument/2006/math" xmlns:v="urn:schemas-microsoft-com:vml" xmlns:wp14="http://schemas.microsoft.com/office/word/2010/wordprocessingDrawing" xmlns:wp="http://schemas.openxmlformats.org/drawingml/2006/wordprocessingDrawing" xmlns:w10="urn:schemas-microsoft-com:office:word" xmlns:w="http://schemas.openxmlformats.org/wordprocessingml/2006/main" xmlns:w14="http://schemas.microsoft.com/office/word/2010/wordml" xmlns:wpg="http://schemas.microsoft.com/office/word/2010/wordprocessingGroup" xmlns:wpi="http://schemas.microsoft.com/office/word/2010/wordprocessingInk" xmlns:wne="http://schemas.microsoft.com/office/word/2006/wordml" xmlns:wps="http://schemas.microsoft.com/office/word/2010/wordprocessingShape" mc:Ignorable="w14 wp14">
+<w:hdr xmlns:ve="http://schemas.openxmlformats.org/markup-compatibility/2006" xmlns:o="urn:schemas-microsoft-com:office:office" xmlns:r="http://schemas.openxmlformats.org/officeDocument/2006/relationships" xmlns:m="http://schemas.openxmlformats.org/officeDocument/2006/math" xmlns:v="urn:schemas-microsoft-com:vml" xmlns:wp="http://schemas.openxmlformats.org/drawingml/2006/wordprocessingDrawing" xmlns:w10="urn:schemas-microsoft-com:office:word" xmlns:w="http://schemas.openxmlformats.org/wordprocessingml/2006/main" xmlns:wne="http://schemas.microsoft.com/office/word/2006/wordml">
   <w:p>
     <w:pPr>
       <w:pStyle w:val="Encabezado"/>
@@ -14835,7 +14553,6 @@
         <w:dataBinding w:prefixMappings="xmlns:ns0='http://schemas.openxmlformats.org/package/2006/metadata/core-properties' xmlns:ns1='http://purl.org/dc/elements/1.1/'" w:xpath="/ns0:coreProperties[1]/ns1:title[1]" w:storeItemID="{6C3C8BC8-F283-45AE-878A-BAB7291924A1}"/>
         <w:text/>
       </w:sdtPr>
-      <w:sdtEndPr/>
       <w:sdtContent>
         <w:r>
           <w:rPr>
@@ -14870,7 +14587,6 @@
         <w:dataBinding w:prefixMappings="xmlns:ns0='http://schemas.openxmlformats.org/package/2006/metadata/core-properties' xmlns:ns1='http://purl.org/dc/elements/1.1/'" w:xpath="/ns0:coreProperties[1]/ns1:subject[1]" w:storeItemID="{6C3C8BC8-F283-45AE-878A-BAB7291924A1}"/>
         <w:text/>
       </w:sdtPr>
-      <w:sdtEndPr/>
       <w:sdtContent>
         <w:r>
           <w:rPr>
@@ -14900,7 +14616,7 @@
 </file>
 
 <file path=word/header4.xml><?xml version="1.0" encoding="utf-8"?>
-<w:hdr xmlns:wpc="http://schemas.microsoft.com/office/word/2010/wordprocessingCanvas" xmlns:mc="http://schemas.openxmlformats.org/markup-compatibility/2006" xmlns:o="urn:schemas-microsoft-com:office:office" xmlns:r="http://schemas.openxmlformats.org/officeDocument/2006/relationships" xmlns:m="http://schemas.openxmlformats.org/officeDocument/2006/math" xmlns:v="urn:schemas-microsoft-com:vml" xmlns:wp14="http://schemas.microsoft.com/office/word/2010/wordprocessingDrawing" xmlns:wp="http://schemas.openxmlformats.org/drawingml/2006/wordprocessingDrawing" xmlns:w10="urn:schemas-microsoft-com:office:word" xmlns:w="http://schemas.openxmlformats.org/wordprocessingml/2006/main" xmlns:w14="http://schemas.microsoft.com/office/word/2010/wordml" xmlns:wpg="http://schemas.microsoft.com/office/word/2010/wordprocessingGroup" xmlns:wpi="http://schemas.microsoft.com/office/word/2010/wordprocessingInk" xmlns:wne="http://schemas.microsoft.com/office/word/2006/wordml" xmlns:wps="http://schemas.microsoft.com/office/word/2010/wordprocessingShape" mc:Ignorable="w14 wp14">
+<w:hdr xmlns:ve="http://schemas.openxmlformats.org/markup-compatibility/2006" xmlns:o="urn:schemas-microsoft-com:office:office" xmlns:r="http://schemas.openxmlformats.org/officeDocument/2006/relationships" xmlns:m="http://schemas.openxmlformats.org/officeDocument/2006/math" xmlns:v="urn:schemas-microsoft-com:vml" xmlns:wp="http://schemas.openxmlformats.org/drawingml/2006/wordprocessingDrawing" xmlns:w10="urn:schemas-microsoft-com:office:word" xmlns:w="http://schemas.openxmlformats.org/wordprocessingml/2006/main" xmlns:wne="http://schemas.microsoft.com/office/word/2006/wordml">
   <w:p>
     <w:pPr>
       <w:pStyle w:val="Encabezado"/>
@@ -14913,7 +14629,7 @@
 </file>
 
 <file path=word/numbering.xml><?xml version="1.0" encoding="utf-8"?>
-<w:numbering xmlns:wpc="http://schemas.microsoft.com/office/word/2010/wordprocessingCanvas" xmlns:mc="http://schemas.openxmlformats.org/markup-compatibility/2006" xmlns:o="urn:schemas-microsoft-com:office:office" xmlns:r="http://schemas.openxmlformats.org/officeDocument/2006/relationships" xmlns:m="http://schemas.openxmlformats.org/officeDocument/2006/math" xmlns:v="urn:schemas-microsoft-com:vml" xmlns:wp14="http://schemas.microsoft.com/office/word/2010/wordprocessingDrawing" xmlns:wp="http://schemas.openxmlformats.org/drawingml/2006/wordprocessingDrawing" xmlns:w10="urn:schemas-microsoft-com:office:word" xmlns:w="http://schemas.openxmlformats.org/wordprocessingml/2006/main" xmlns:w14="http://schemas.microsoft.com/office/word/2010/wordml" xmlns:wpg="http://schemas.microsoft.com/office/word/2010/wordprocessingGroup" xmlns:wpi="http://schemas.microsoft.com/office/word/2010/wordprocessingInk" xmlns:wne="http://schemas.microsoft.com/office/word/2006/wordml" xmlns:wps="http://schemas.microsoft.com/office/word/2010/wordprocessingShape" mc:Ignorable="w14 wp14">
+<w:numbering xmlns:ve="http://schemas.openxmlformats.org/markup-compatibility/2006" xmlns:o="urn:schemas-microsoft-com:office:office" xmlns:r="http://schemas.openxmlformats.org/officeDocument/2006/relationships" xmlns:m="http://schemas.openxmlformats.org/officeDocument/2006/math" xmlns:v="urn:schemas-microsoft-com:vml" xmlns:wp="http://schemas.openxmlformats.org/drawingml/2006/wordprocessingDrawing" xmlns:w10="urn:schemas-microsoft-com:office:word" xmlns:w="http://schemas.openxmlformats.org/wordprocessingml/2006/main" xmlns:wne="http://schemas.microsoft.com/office/word/2006/wordml">
   <w:abstractNum w:abstractNumId="0">
     <w:nsid w:val="FFFFFF89"/>
     <w:multiLevelType w:val="singleLevel"/>
@@ -18561,7 +18277,7 @@
 </file>
 
 <file path=word/styles.xml><?xml version="1.0" encoding="utf-8"?>
-<w:styles xmlns:mc="http://schemas.openxmlformats.org/markup-compatibility/2006" xmlns:r="http://schemas.openxmlformats.org/officeDocument/2006/relationships" xmlns:w="http://schemas.openxmlformats.org/wordprocessingml/2006/main" xmlns:w14="http://schemas.microsoft.com/office/word/2010/wordml" mc:Ignorable="w14">
+<w:styles xmlns:r="http://schemas.openxmlformats.org/officeDocument/2006/relationships" xmlns:w="http://schemas.openxmlformats.org/wordprocessingml/2006/main">
   <w:docDefaults>
     <w:rPrDefault>
       <w:rPr>
@@ -18983,6 +18699,7 @@
     <w:uiPriority w:val="99"/>
     <w:semiHidden/>
     <w:unhideWhenUsed/>
+    <w:qFormat/>
     <w:tblPr>
       <w:tblInd w:w="0" w:type="dxa"/>
       <w:tblCellMar>
@@ -24921,7 +24638,7 @@
 </file>
 
 <file path=customXml/itemProps2.xml><?xml version="1.0" encoding="utf-8"?>
-<ds:datastoreItem xmlns:ds="http://schemas.openxmlformats.org/officeDocument/2006/customXml" ds:itemID="{31DFC5EC-BA05-471B-9FB2-2675643246F1}">
+<ds:datastoreItem xmlns:ds="http://schemas.openxmlformats.org/officeDocument/2006/customXml" ds:itemID="{8540D134-49FB-4760-8435-A9FFF4FACE14}">
   <ds:schemaRefs>
     <ds:schemaRef ds:uri="http://schemas.openxmlformats.org/officeDocument/2006/bibliography"/>
   </ds:schemaRefs>
@@ -24937,7 +24654,7 @@
 </file>
 
 <file path=customXml/itemProps4.xml><?xml version="1.0" encoding="utf-8"?>
-<ds:datastoreItem xmlns:ds="http://schemas.openxmlformats.org/officeDocument/2006/customXml" ds:itemID="{62A44793-FDAE-480D-81BF-093C2B8F6F17}">
+<ds:datastoreItem xmlns:ds="http://schemas.openxmlformats.org/officeDocument/2006/customXml" ds:itemID="{0C8E6B14-B2F3-45E0-AE7D-64AD0D47CBA3}">
   <ds:schemaRefs>
     <ds:schemaRef ds:uri="http://schemas.openxmlformats.org/officeDocument/2006/bibliography"/>
   </ds:schemaRefs>
@@ -24945,7 +24662,7 @@
 </file>
 
 <file path=customXml/itemProps5.xml><?xml version="1.0" encoding="utf-8"?>
-<ds:datastoreItem xmlns:ds="http://schemas.openxmlformats.org/officeDocument/2006/customXml" ds:itemID="{7B18C015-B412-4C4B-A443-59C9A365ADF4}">
+<ds:datastoreItem xmlns:ds="http://schemas.openxmlformats.org/officeDocument/2006/customXml" ds:itemID="{EDFE03D7-836B-46DC-8C81-D97E0ED7CE9A}">
   <ds:schemaRefs>
     <ds:schemaRef ds:uri="http://schemas.openxmlformats.org/officeDocument/2006/bibliography"/>
   </ds:schemaRefs>

</xml_diff>